<commit_message>
COMP280 worksheet assignment 1
</commit_message>
<xml_diff>
--- a/comp280/2019-20-comp280-worksheet-1-brief.docx
+++ b/comp280/2019-20-comp280-worksheet-1-brief.docx
@@ -5,14 +5,13 @@
     <w:p>
       <w:pPr>
         <w:pStyle w:val="BodyText"/>
-        <w:ind w:left="426"/>
+        <w:ind w:left="284"/>
         <w:rPr>
           <w:rFonts w:cstheme="minorHAnsi"/>
           <w:sz w:val="22"/>
           <w:lang w:val="en-GB"/>
         </w:rPr>
       </w:pPr>
-      <w:bookmarkStart w:id="0" w:name="_GoBack"/>
       <w:r>
         <w:rPr>
           <w:rFonts w:cstheme="minorHAnsi"/>
@@ -21,15 +20,15 @@
           <w:lang w:val="en-GB" w:eastAsia="en-GB"/>
         </w:rPr>
         <w:drawing>
-          <wp:anchor distT="0" distB="0" distL="114300" distR="114300" simplePos="0" relativeHeight="251656192" behindDoc="0" locked="0" layoutInCell="1" allowOverlap="1" wp14:anchorId="12EB2EEC" wp14:editId="317ADDFF">
+          <wp:anchor distT="0" distB="0" distL="114300" distR="114300" simplePos="0" relativeHeight="251656192" behindDoc="0" locked="0" layoutInCell="1" allowOverlap="1" wp14:anchorId="12EB2EEC" wp14:editId="27D4CC12">
             <wp:simplePos x="0" y="0"/>
             <wp:positionH relativeFrom="column">
-              <wp:posOffset>278860</wp:posOffset>
+              <wp:posOffset>259404</wp:posOffset>
             </wp:positionH>
             <wp:positionV relativeFrom="paragraph">
-              <wp:posOffset>38640</wp:posOffset>
+              <wp:posOffset>38911</wp:posOffset>
             </wp:positionV>
-            <wp:extent cx="6835288" cy="1621745"/>
+            <wp:extent cx="6939064" cy="1621155"/>
             <wp:effectExtent l="0" t="0" r="0" b="4445"/>
             <wp:wrapNone/>
             <wp:docPr id="17" name="Picture 17"/>
@@ -55,7 +54,7 @@
                   <pic:spPr bwMode="auto">
                     <a:xfrm>
                       <a:off x="0" y="0"/>
-                      <a:ext cx="6860206" cy="1627657"/>
+                      <a:ext cx="6968241" cy="1627971"/>
                     </a:xfrm>
                     <a:prstGeom prst="rect">
                       <a:avLst/>
@@ -77,7 +76,6 @@
           </wp:anchor>
         </w:drawing>
       </w:r>
-      <w:bookmarkEnd w:id="0"/>
       <w:r>
         <w:rPr>
           <w:rFonts w:cstheme="minorHAnsi"/>
@@ -88,7 +86,7 @@
         <mc:AlternateContent>
           <mc:Choice Requires="wps">
             <w:drawing>
-              <wp:anchor distT="0" distB="0" distL="114300" distR="114300" simplePos="0" relativeHeight="251665408" behindDoc="0" locked="0" layoutInCell="1" allowOverlap="1" wp14:anchorId="70DC9B5A" wp14:editId="522E799E">
+              <wp:anchor distT="0" distB="0" distL="114300" distR="114300" simplePos="0" relativeHeight="251665408" behindDoc="0" locked="0" layoutInCell="1" allowOverlap="1" wp14:anchorId="70DC9B5A" wp14:editId="48B4BAA1">
                 <wp:simplePos x="0" y="0"/>
                 <wp:positionH relativeFrom="column">
                   <wp:posOffset>387333</wp:posOffset>
@@ -148,7 +146,6 @@
                               <w:spacing w:line="587" w:lineRule="exact"/>
                               <w:jc w:val="right"/>
                               <w:rPr>
-                                <w:color w:val="FFFFFF"/>
                                 <w:sz w:val="48"/>
                                 <w:szCs w:val="21"/>
                               </w:rPr>
@@ -159,7 +156,7 @@
                                 <w:sz w:val="48"/>
                                 <w:szCs w:val="21"/>
                               </w:rPr>
-                              <w:t>Worksheet 1</w:t>
+                              <w:t xml:space="preserve">Worksheet </w:t>
                             </w:r>
                             <w:r>
                               <w:rPr>
@@ -167,7 +164,23 @@
                                 <w:sz w:val="48"/>
                                 <w:szCs w:val="21"/>
                               </w:rPr>
-                              <w:t>:</w:t>
+                              <w:t>1</w:t>
+                            </w:r>
+                            <w:r>
+                              <w:rPr>
+                                <w:color w:val="FFFFFF"/>
+                                <w:sz w:val="48"/>
+                                <w:szCs w:val="21"/>
+                              </w:rPr>
+                              <w:t>: Networking</w:t>
+                            </w:r>
+                            <w:r>
+                              <w:rPr>
+                                <w:color w:val="FFFFFF"/>
+                                <w:sz w:val="48"/>
+                                <w:szCs w:val="21"/>
+                              </w:rPr>
+                              <w:t xml:space="preserve"> with Unreal and HTTP Servers</w:t>
                             </w:r>
                             <w:r>
                               <w:rPr>
@@ -183,25 +196,7 @@
                                 <w:sz w:val="48"/>
                                 <w:szCs w:val="21"/>
                               </w:rPr>
-                              <w:t xml:space="preserve">Cybersecurity </w:t>
-                            </w:r>
-                          </w:p>
-                          <w:p>
-                            <w:pPr>
-                              <w:spacing w:line="587" w:lineRule="exact"/>
-                              <w:jc w:val="right"/>
-                              <w:rPr>
-                                <w:sz w:val="48"/>
-                                <w:szCs w:val="21"/>
-                              </w:rPr>
-                            </w:pPr>
-                            <w:r>
-                              <w:rPr>
-                                <w:color w:val="FFFFFF"/>
-                                <w:sz w:val="48"/>
-                                <w:szCs w:val="21"/>
-                              </w:rPr>
-                              <w:t>Body of Knowledge</w:t>
+                              <w:t xml:space="preserve"> </w:t>
                             </w:r>
                           </w:p>
                         </w:txbxContent>
@@ -236,7 +231,6 @@
                         <w:spacing w:line="587" w:lineRule="exact"/>
                         <w:jc w:val="right"/>
                         <w:rPr>
-                          <w:color w:val="FFFFFF"/>
                           <w:sz w:val="48"/>
                           <w:szCs w:val="21"/>
                         </w:rPr>
@@ -247,7 +241,7 @@
                           <w:sz w:val="48"/>
                           <w:szCs w:val="21"/>
                         </w:rPr>
-                        <w:t>Worksheet 1</w:t>
+                        <w:t xml:space="preserve">Worksheet </w:t>
                       </w:r>
                       <w:r>
                         <w:rPr>
@@ -255,7 +249,23 @@
                           <w:sz w:val="48"/>
                           <w:szCs w:val="21"/>
                         </w:rPr>
-                        <w:t>:</w:t>
+                        <w:t>1</w:t>
+                      </w:r>
+                      <w:r>
+                        <w:rPr>
+                          <w:color w:val="FFFFFF"/>
+                          <w:sz w:val="48"/>
+                          <w:szCs w:val="21"/>
+                        </w:rPr>
+                        <w:t>: Networking</w:t>
+                      </w:r>
+                      <w:r>
+                        <w:rPr>
+                          <w:color w:val="FFFFFF"/>
+                          <w:sz w:val="48"/>
+                          <w:szCs w:val="21"/>
+                        </w:rPr>
+                        <w:t xml:space="preserve"> with Unreal and HTTP Servers</w:t>
                       </w:r>
                       <w:r>
                         <w:rPr>
@@ -271,25 +281,7 @@
                           <w:sz w:val="48"/>
                           <w:szCs w:val="21"/>
                         </w:rPr>
-                        <w:t xml:space="preserve">Cybersecurity </w:t>
-                      </w:r>
-                    </w:p>
-                    <w:p>
-                      <w:pPr>
-                        <w:spacing w:line="587" w:lineRule="exact"/>
-                        <w:jc w:val="right"/>
-                        <w:rPr>
-                          <w:sz w:val="48"/>
-                          <w:szCs w:val="21"/>
-                        </w:rPr>
-                      </w:pPr>
-                      <w:r>
-                        <w:rPr>
-                          <w:color w:val="FFFFFF"/>
-                          <w:sz w:val="48"/>
-                          <w:szCs w:val="21"/>
-                        </w:rPr>
-                        <w:t>Body of Knowledge</w:t>
+                        <w:t xml:space="preserve"> </w:t>
                       </w:r>
                     </w:p>
                   </w:txbxContent>
@@ -660,24 +652,27 @@
         <w:t>Gareth Lewis</w:t>
       </w:r>
     </w:p>
+    <w:p>
+      <w:pPr>
+        <w:pStyle w:val="BodyText"/>
+        <w:spacing w:before="69"/>
+        <w:ind w:left="567"/>
+        <w:rPr>
+          <w:color w:val="7F7F7F"/>
+          <w:lang w:val="en-GB"/>
+        </w:rPr>
+      </w:pPr>
+    </w:p>
     <w:tbl>
       <w:tblPr>
         <w:tblStyle w:val="TableGrid"/>
         <w:tblW w:w="10915" w:type="dxa"/>
         <w:tblInd w:w="392" w:type="dxa"/>
-        <w:tblBorders>
-          <w:top w:val="none" w:sz="0" w:space="0" w:color="auto"/>
-          <w:left w:val="none" w:sz="0" w:space="0" w:color="auto"/>
-          <w:bottom w:val="none" w:sz="0" w:space="0" w:color="auto"/>
-          <w:right w:val="none" w:sz="0" w:space="0" w:color="auto"/>
-          <w:insideH w:val="none" w:sz="0" w:space="0" w:color="auto"/>
-          <w:insideV w:val="none" w:sz="0" w:space="0" w:color="auto"/>
-        </w:tblBorders>
         <w:tblLook w:val="04A0" w:firstRow="1" w:lastRow="0" w:firstColumn="1" w:lastColumn="0" w:noHBand="0" w:noVBand="1"/>
       </w:tblPr>
       <w:tblGrid>
-        <w:gridCol w:w="3119"/>
-        <w:gridCol w:w="7796"/>
+        <w:gridCol w:w="3340"/>
+        <w:gridCol w:w="7575"/>
       </w:tblGrid>
       <w:tr>
         <w:tc>
@@ -686,129 +681,66 @@
           </w:tcPr>
           <w:p>
             <w:pPr>
-              <w:rPr>
-                <w:rFonts w:ascii="Times New Roman" w:eastAsia="Times New Roman" w:hAnsi="Times New Roman" w:cs="Times New Roman"/>
-              </w:rPr>
-            </w:pPr>
-          </w:p>
-          <w:p>
-            <w:pPr>
-              <w:rPr>
-                <w:rFonts w:ascii="Times New Roman" w:eastAsia="Times New Roman" w:hAnsi="Times New Roman" w:cs="Times New Roman"/>
-              </w:rPr>
-            </w:pPr>
-          </w:p>
-          <w:p>
-            <w:pPr>
+              <w:pStyle w:val="HTMLPreformatted"/>
+              <w:shd w:val="clear" w:color="auto" w:fill="FFFFFF"/>
               <w:jc w:val="center"/>
               <w:rPr>
-                <w:rFonts w:asciiTheme="minorHAnsi" w:eastAsia="Times New Roman" w:hAnsiTheme="minorHAnsi" w:cstheme="minorHAnsi"/>
+                <w:rFonts w:asciiTheme="minorHAnsi" w:hAnsiTheme="minorHAnsi" w:cstheme="minorHAnsi"/>
                 <w:i/>
                 <w:iCs/>
-              </w:rPr>
-            </w:pPr>
-            <w:r>
-              <w:rPr>
-                <w:rFonts w:asciiTheme="minorHAnsi" w:eastAsia="Times New Roman" w:hAnsiTheme="minorHAnsi" w:cstheme="minorHAnsi"/>
+                <w:sz w:val="18"/>
+                <w:szCs w:val="18"/>
+              </w:rPr>
+            </w:pPr>
+          </w:p>
+          <w:p>
+            <w:pPr>
+              <w:pStyle w:val="HTMLPreformatted"/>
+              <w:shd w:val="clear" w:color="auto" w:fill="FFFFFF"/>
+              <w:jc w:val="center"/>
+              <w:rPr>
+                <w:rFonts w:asciiTheme="minorHAnsi" w:hAnsiTheme="minorHAnsi" w:cstheme="minorHAnsi"/>
                 <w:i/>
                 <w:iCs/>
-              </w:rPr>
-              <w:t>‘</w:t>
-            </w:r>
-            <w:r>
-              <w:rPr>
-                <w:rFonts w:asciiTheme="minorHAnsi" w:eastAsia="Times New Roman" w:hAnsiTheme="minorHAnsi" w:cstheme="minorHAnsi"/>
+                <w:sz w:val="18"/>
+                <w:szCs w:val="18"/>
+              </w:rPr>
+            </w:pPr>
+          </w:p>
+          <w:p>
+            <w:pPr>
+              <w:pStyle w:val="HTMLPreformatted"/>
+              <w:shd w:val="clear" w:color="auto" w:fill="FFFFFF"/>
+              <w:jc w:val="center"/>
+              <w:rPr>
+                <w:rFonts w:asciiTheme="minorHAnsi" w:hAnsiTheme="minorHAnsi" w:cstheme="minorHAnsi"/>
                 <w:i/>
                 <w:iCs/>
-              </w:rPr>
-              <w:t>It takes 20 years to build a reputation and few minutes of cyber-incident to ruin it</w:t>
-            </w:r>
-            <w:r>
-              <w:rPr>
-                <w:rFonts w:asciiTheme="minorHAnsi" w:eastAsia="Times New Roman" w:hAnsiTheme="minorHAnsi" w:cstheme="minorHAnsi"/>
+                <w:sz w:val="18"/>
+                <w:szCs w:val="18"/>
+              </w:rPr>
+            </w:pPr>
+          </w:p>
+          <w:p>
+            <w:pPr>
+              <w:rPr>
+                <w:rFonts w:ascii="Times New Roman" w:eastAsia="Times New Roman" w:hAnsi="Times New Roman" w:cs="Times New Roman"/>
+              </w:rPr>
+            </w:pPr>
+            <w:r>
+              <w:rPr>
+                <w:rFonts w:asciiTheme="minorHAnsi" w:hAnsiTheme="minorHAnsi" w:cstheme="minorHAnsi"/>
                 <w:i/>
                 <w:iCs/>
-              </w:rPr>
-              <w:t>’</w:t>
-            </w:r>
-          </w:p>
-          <w:p>
-            <w:pPr>
-              <w:jc w:val="center"/>
-              <w:rPr>
-                <w:rFonts w:asciiTheme="minorHAnsi" w:eastAsia="Times New Roman" w:hAnsiTheme="minorHAnsi" w:cstheme="minorHAnsi"/>
-                <w:i/>
-                <w:iCs/>
-              </w:rPr>
-            </w:pPr>
-          </w:p>
-          <w:p>
-            <w:pPr>
-              <w:jc w:val="center"/>
-              <w:rPr>
-                <w:rFonts w:asciiTheme="minorHAnsi" w:eastAsia="Times New Roman" w:hAnsiTheme="minorHAnsi" w:cstheme="minorHAnsi"/>
-                <w:i/>
-                <w:iCs/>
-              </w:rPr>
-            </w:pPr>
-            <w:r>
-              <w:rPr>
-                <w:rFonts w:asciiTheme="minorHAnsi" w:eastAsia="Times New Roman" w:hAnsiTheme="minorHAnsi" w:cstheme="minorHAnsi"/>
-                <w:i/>
-                <w:iCs/>
-              </w:rPr>
-              <w:t xml:space="preserve">- </w:t>
-            </w:r>
-            <w:r>
-              <w:rPr>
-                <w:rFonts w:asciiTheme="minorHAnsi" w:eastAsia="Times New Roman" w:hAnsiTheme="minorHAnsi" w:cstheme="minorHAnsi"/>
-                <w:i/>
-                <w:iCs/>
-              </w:rPr>
-              <w:t xml:space="preserve">Stephane </w:t>
-            </w:r>
-            <w:proofErr w:type="spellStart"/>
-            <w:r>
-              <w:rPr>
-                <w:rFonts w:asciiTheme="minorHAnsi" w:eastAsia="Times New Roman" w:hAnsiTheme="minorHAnsi" w:cstheme="minorHAnsi"/>
-                <w:i/>
-                <w:iCs/>
-              </w:rPr>
-              <w:t>Nappo</w:t>
-            </w:r>
-            <w:proofErr w:type="spellEnd"/>
-          </w:p>
-          <w:p>
-            <w:pPr>
-              <w:rPr>
-                <w:rFonts w:ascii="Times New Roman" w:eastAsia="Times New Roman" w:hAnsi="Times New Roman" w:cs="Times New Roman"/>
-              </w:rPr>
-            </w:pPr>
-          </w:p>
-          <w:p>
-            <w:pPr>
-              <w:rPr>
-                <w:rFonts w:ascii="Times New Roman" w:eastAsia="Times New Roman" w:hAnsi="Times New Roman" w:cs="Times New Roman"/>
-              </w:rPr>
-            </w:pPr>
-          </w:p>
-          <w:p>
-            <w:pPr>
-              <w:rPr>
-                <w:rFonts w:ascii="Times New Roman" w:eastAsia="Times New Roman" w:hAnsi="Times New Roman" w:cs="Times New Roman"/>
-              </w:rPr>
-            </w:pPr>
-            <w:r>
-              <w:rPr>
-                <w:rFonts w:asciiTheme="minorHAnsi" w:hAnsiTheme="minorHAnsi" w:cstheme="minorHAnsi"/>
                 <w:noProof/>
-                <w:szCs w:val="20"/>
+                <w:sz w:val="18"/>
+                <w:szCs w:val="18"/>
               </w:rPr>
               <w:drawing>
-                <wp:inline distT="0" distB="0" distL="0" distR="0" wp14:anchorId="4D0DDBF6" wp14:editId="27BC5AE3">
-                  <wp:extent cx="1826038" cy="1212715"/>
-                  <wp:effectExtent l="0" t="0" r="3175" b="0"/>
-                  <wp:docPr id="1" name="Picture 1" descr="/var/folders/v7/bjz4cys124x93w_t3bjp7dgw0000gn/T/com.microsoft.Word/Content.MSO/D6B7E8A1.tmp"/>
+                <wp:inline distT="0" distB="0" distL="0" distR="0" wp14:anchorId="7A15A745" wp14:editId="2BBF01BF">
+                  <wp:extent cx="1983740" cy="965088"/>
+                  <wp:effectExtent l="0" t="0" r="0" b="635"/>
+                  <wp:docPr id="5" name="Picture 5" descr="/var/folders/v7/bjz4cys124x93w_t3bjp7dgw0000gn/T/com.microsoft.Word/Content.MSO/CC0A6944.tmp"/>
                   <wp:cNvGraphicFramePr>
                     <a:graphicFrameLocks xmlns:a="http://schemas.openxmlformats.org/drawingml/2006/main" noChangeAspect="1"/>
                   </wp:cNvGraphicFramePr>
@@ -816,7 +748,7 @@
                     <a:graphicData uri="http://schemas.openxmlformats.org/drawingml/2006/picture">
                       <pic:pic xmlns:pic="http://schemas.openxmlformats.org/drawingml/2006/picture">
                         <pic:nvPicPr>
-                          <pic:cNvPr id="0" name="Picture 1" descr="/var/folders/v7/bjz4cys124x93w_t3bjp7dgw0000gn/T/com.microsoft.Word/Content.MSO/D6B7E8A1.tmp"/>
+                          <pic:cNvPr id="0" name="Picture 7" descr="/var/folders/v7/bjz4cys124x93w_t3bjp7dgw0000gn/T/com.microsoft.Word/Content.MSO/CC0A6944.tmp"/>
                           <pic:cNvPicPr>
                             <a:picLocks noChangeAspect="1" noChangeArrowheads="1"/>
                           </pic:cNvPicPr>
@@ -835,9 +767,9 @@
                           </a:stretch>
                         </pic:blipFill>
                         <pic:spPr bwMode="auto">
-                          <a:xfrm flipH="1">
+                          <a:xfrm>
                             <a:off x="0" y="0"/>
-                            <a:ext cx="1841899" cy="1223248"/>
+                            <a:ext cx="2012796" cy="979224"/>
                           </a:xfrm>
                           <a:prstGeom prst="rect">
                             <a:avLst/>
@@ -856,76 +788,137 @@
           </w:p>
           <w:p>
             <w:pPr>
-              <w:rPr>
-                <w:rFonts w:ascii="Times New Roman" w:eastAsia="Times New Roman" w:hAnsi="Times New Roman" w:cs="Times New Roman"/>
-              </w:rPr>
-            </w:pPr>
-          </w:p>
-          <w:p>
-            <w:pPr>
+              <w:pStyle w:val="HTMLPreformatted"/>
+              <w:shd w:val="clear" w:color="auto" w:fill="FFFFFF"/>
               <w:jc w:val="center"/>
               <w:rPr>
-                <w:rFonts w:asciiTheme="minorHAnsi" w:eastAsia="Times New Roman" w:hAnsiTheme="minorHAnsi" w:cstheme="minorHAnsi"/>
+                <w:rFonts w:asciiTheme="minorHAnsi" w:hAnsiTheme="minorHAnsi" w:cstheme="minorHAnsi"/>
                 <w:i/>
                 <w:iCs/>
-              </w:rPr>
-            </w:pPr>
-          </w:p>
-          <w:p>
-            <w:pPr>
+                <w:sz w:val="18"/>
+                <w:szCs w:val="18"/>
+              </w:rPr>
+            </w:pPr>
+          </w:p>
+          <w:p>
+            <w:pPr>
+              <w:pStyle w:val="HTMLPreformatted"/>
+              <w:shd w:val="clear" w:color="auto" w:fill="FFFFFF"/>
               <w:jc w:val="center"/>
               <w:rPr>
-                <w:rFonts w:asciiTheme="minorHAnsi" w:eastAsia="Times New Roman" w:hAnsiTheme="minorHAnsi" w:cstheme="minorHAnsi"/>
+                <w:rFonts w:asciiTheme="minorHAnsi" w:hAnsiTheme="minorHAnsi" w:cstheme="minorHAnsi"/>
                 <w:i/>
                 <w:iCs/>
-              </w:rPr>
-            </w:pPr>
-            <w:r>
-              <w:rPr>
-                <w:rFonts w:asciiTheme="minorHAnsi" w:eastAsia="Times New Roman" w:hAnsiTheme="minorHAnsi" w:cstheme="minorHAnsi"/>
+                <w:sz w:val="18"/>
+                <w:szCs w:val="18"/>
+              </w:rPr>
+            </w:pPr>
+          </w:p>
+          <w:p>
+            <w:pPr>
+              <w:pStyle w:val="HTMLPreformatted"/>
+              <w:shd w:val="clear" w:color="auto" w:fill="FFFFFF"/>
+              <w:jc w:val="center"/>
+              <w:rPr>
+                <w:rFonts w:asciiTheme="minorHAnsi" w:hAnsiTheme="minorHAnsi" w:cstheme="minorHAnsi"/>
                 <w:i/>
                 <w:iCs/>
-              </w:rPr>
-              <w:t>‘Passwords are like underwear: don’t let people see it, change it very often and you shouldn’t share it with strangers’</w:t>
-            </w:r>
-          </w:p>
-          <w:p>
-            <w:pPr>
+                <w:sz w:val="18"/>
+                <w:szCs w:val="18"/>
+              </w:rPr>
+            </w:pPr>
+          </w:p>
+          <w:p>
+            <w:pPr>
+              <w:pStyle w:val="HTMLPreformatted"/>
+              <w:shd w:val="clear" w:color="auto" w:fill="FFFFFF"/>
               <w:jc w:val="center"/>
               <w:rPr>
-                <w:rFonts w:asciiTheme="minorHAnsi" w:eastAsia="Times New Roman" w:hAnsiTheme="minorHAnsi" w:cstheme="minorHAnsi"/>
+                <w:rFonts w:asciiTheme="minorHAnsi" w:hAnsiTheme="minorHAnsi" w:cstheme="minorHAnsi"/>
                 <w:i/>
                 <w:iCs/>
-              </w:rPr>
-            </w:pPr>
-          </w:p>
-          <w:p>
-            <w:pPr>
+                <w:sz w:val="18"/>
+                <w:szCs w:val="18"/>
+              </w:rPr>
+            </w:pPr>
+          </w:p>
+          <w:p>
+            <w:pPr>
+              <w:pStyle w:val="HTMLPreformatted"/>
+              <w:shd w:val="clear" w:color="auto" w:fill="FFFFFF"/>
               <w:jc w:val="center"/>
               <w:rPr>
-                <w:rFonts w:asciiTheme="minorHAnsi" w:eastAsia="Times New Roman" w:hAnsiTheme="minorHAnsi" w:cstheme="minorHAnsi"/>
+                <w:rFonts w:asciiTheme="minorHAnsi" w:hAnsiTheme="minorHAnsi" w:cstheme="minorHAnsi"/>
                 <w:i/>
                 <w:iCs/>
-              </w:rPr>
-            </w:pPr>
-            <w:r>
-              <w:rPr>
-                <w:rFonts w:asciiTheme="minorHAnsi" w:eastAsia="Times New Roman" w:hAnsiTheme="minorHAnsi" w:cstheme="minorHAnsi"/>
+                <w:sz w:val="18"/>
+                <w:szCs w:val="18"/>
+              </w:rPr>
+            </w:pPr>
+            <w:r>
+              <w:rPr>
+                <w:rFonts w:asciiTheme="minorHAnsi" w:hAnsiTheme="minorHAnsi" w:cstheme="minorHAnsi"/>
                 <w:i/>
                 <w:iCs/>
-              </w:rPr>
-              <w:t xml:space="preserve">- Chris </w:t>
-            </w:r>
-            <w:proofErr w:type="spellStart"/>
-            <w:r>
-              <w:rPr>
-                <w:rFonts w:asciiTheme="minorHAnsi" w:eastAsia="Times New Roman" w:hAnsiTheme="minorHAnsi" w:cstheme="minorHAnsi"/>
+                <w:sz w:val="18"/>
+                <w:szCs w:val="18"/>
+              </w:rPr>
+              <w:t xml:space="preserve">The problem with troubleshooting is that trouble shoots back.  </w:t>
+            </w:r>
+            <w:r>
+              <w:rPr>
+                <w:rFonts w:asciiTheme="minorHAnsi" w:hAnsiTheme="minorHAnsi" w:cstheme="minorHAnsi"/>
                 <w:i/>
                 <w:iCs/>
-              </w:rPr>
-              <w:t>Pirillo</w:t>
-            </w:r>
-            <w:proofErr w:type="spellEnd"/>
+                <w:sz w:val="18"/>
+                <w:szCs w:val="18"/>
+              </w:rPr>
+              <w:br/>
+            </w:r>
+            <w:r>
+              <w:rPr>
+                <w:rFonts w:asciiTheme="minorHAnsi" w:hAnsiTheme="minorHAnsi" w:cstheme="minorHAnsi"/>
+                <w:i/>
+                <w:iCs/>
+                <w:sz w:val="18"/>
+                <w:szCs w:val="18"/>
+              </w:rPr>
+              <w:br/>
+              <w:t>-Author Unknown</w:t>
+            </w:r>
+          </w:p>
+          <w:p>
+            <w:pPr>
+              <w:jc w:val="center"/>
+              <w:rPr>
+                <w:rFonts w:asciiTheme="minorHAnsi" w:hAnsiTheme="minorHAnsi" w:cstheme="minorHAnsi"/>
+                <w:i/>
+                <w:iCs/>
+                <w:shd w:val="clear" w:color="auto" w:fill="E5E5DD"/>
+              </w:rPr>
+            </w:pPr>
+          </w:p>
+          <w:p>
+            <w:pPr>
+              <w:jc w:val="center"/>
+              <w:rPr>
+                <w:rFonts w:asciiTheme="minorHAnsi" w:hAnsiTheme="minorHAnsi" w:cstheme="minorHAnsi"/>
+                <w:i/>
+                <w:iCs/>
+                <w:shd w:val="clear" w:color="auto" w:fill="E5E5DD"/>
+              </w:rPr>
+            </w:pPr>
+          </w:p>
+          <w:p>
+            <w:pPr>
+              <w:jc w:val="center"/>
+              <w:rPr>
+                <w:rFonts w:asciiTheme="minorHAnsi" w:hAnsiTheme="minorHAnsi" w:cstheme="minorHAnsi"/>
+                <w:i/>
+                <w:iCs/>
+                <w:shd w:val="clear" w:color="auto" w:fill="E5E5DD"/>
+              </w:rPr>
+            </w:pPr>
           </w:p>
           <w:p>
             <w:pPr>
@@ -941,23 +934,16 @@
               </w:rPr>
             </w:pPr>
             <w:r>
-              <w:fldChar w:fldCharType="begin"/>
-            </w:r>
-            <w:r>
-              <w:instrText xml:space="preserve"> INCLUDEPICTURE "https://encrypted-tbn0.gstatic.com/images?q=tbn:ANd9GcT9WEqGtmusoXo6jbTjCqOhv_A9KS9mQe92hFXmz8zCfDJ4TChW" \* MERGEFORMATINET </w:instrText>
-            </w:r>
-            <w:r>
-              <w:fldChar w:fldCharType="separate"/>
-            </w:r>
-            <w:r>
-              <w:rPr>
+              <w:rPr>
+                <w:rFonts w:asciiTheme="minorHAnsi" w:hAnsiTheme="minorHAnsi" w:cstheme="minorHAnsi"/>
                 <w:noProof/>
+                <w:szCs w:val="20"/>
               </w:rPr>
               <w:drawing>
-                <wp:inline distT="0" distB="0" distL="0" distR="0" wp14:anchorId="7FF78D3A" wp14:editId="56F1F74F">
-                  <wp:extent cx="1825653" cy="1368358"/>
-                  <wp:effectExtent l="0" t="0" r="3175" b="3810"/>
-                  <wp:docPr id="2" name="Picture 2" descr="Image result for cyber images"/>
+                <wp:inline distT="0" distB="0" distL="0" distR="0" wp14:anchorId="59B2C3A4" wp14:editId="3A0860D1">
+                  <wp:extent cx="1969471" cy="1141379"/>
+                  <wp:effectExtent l="0" t="0" r="0" b="1905"/>
+                  <wp:docPr id="1" name="Picture 1" descr="/var/folders/v7/bjz4cys124x93w_t3bjp7dgw0000gn/T/com.microsoft.Word/Content.MSO/FE52A619.tmp"/>
                   <wp:cNvGraphicFramePr>
                     <a:graphicFrameLocks xmlns:a="http://schemas.openxmlformats.org/drawingml/2006/main" noChangeAspect="1"/>
                   </wp:cNvGraphicFramePr>
@@ -965,7 +951,7 @@
                     <a:graphicData uri="http://schemas.openxmlformats.org/drawingml/2006/picture">
                       <pic:pic xmlns:pic="http://schemas.openxmlformats.org/drawingml/2006/picture">
                         <pic:nvPicPr>
-                          <pic:cNvPr id="0" name="Picture 3" descr="Image result for cyber images"/>
+                          <pic:cNvPr id="0" name="Picture 1" descr="/var/folders/v7/bjz4cys124x93w_t3bjp7dgw0000gn/T/com.microsoft.Word/Content.MSO/FE52A619.tmp"/>
                           <pic:cNvPicPr>
                             <a:picLocks noChangeAspect="1" noChangeArrowheads="1"/>
                           </pic:cNvPicPr>
@@ -986,7 +972,7 @@
                         <pic:spPr bwMode="auto">
                           <a:xfrm>
                             <a:off x="0" y="0"/>
-                            <a:ext cx="1835650" cy="1375851"/>
+                            <a:ext cx="1988068" cy="1152157"/>
                           </a:xfrm>
                           <a:prstGeom prst="rect">
                             <a:avLst/>
@@ -1002,162 +988,256 @@
                 </wp:inline>
               </w:drawing>
             </w:r>
-            <w:r>
-              <w:fldChar w:fldCharType="end"/>
-            </w:r>
-          </w:p>
-          <w:p>
-            <w:pPr>
-              <w:rPr>
-                <w:rFonts w:ascii="Times New Roman" w:eastAsia="Times New Roman" w:hAnsi="Times New Roman" w:cs="Times New Roman"/>
-              </w:rPr>
-            </w:pPr>
-          </w:p>
-          <w:p>
-            <w:pPr>
-              <w:rPr>
-                <w:rFonts w:ascii="Times New Roman" w:eastAsia="Times New Roman" w:hAnsi="Times New Roman" w:cs="Times New Roman"/>
-              </w:rPr>
-            </w:pPr>
-          </w:p>
-          <w:p>
-            <w:pPr>
-              <w:rPr>
-                <w:rFonts w:ascii="Times New Roman" w:eastAsia="Times New Roman" w:hAnsi="Times New Roman" w:cs="Times New Roman"/>
-              </w:rPr>
-            </w:pPr>
-          </w:p>
-          <w:p>
-            <w:pPr>
+          </w:p>
+          <w:p>
+            <w:pPr>
+              <w:pStyle w:val="BodyText"/>
+              <w:spacing w:before="10"/>
+              <w:ind w:left="-74"/>
+              <w:rPr>
+                <w:rFonts w:cstheme="minorHAnsi"/>
+                <w:sz w:val="22"/>
+                <w:lang w:val="en-GB"/>
+              </w:rPr>
+            </w:pPr>
+          </w:p>
+          <w:p>
+            <w:pPr>
+              <w:pStyle w:val="BodyText"/>
+              <w:spacing w:before="10"/>
+              <w:ind w:left="-74"/>
+              <w:rPr>
+                <w:rFonts w:cstheme="minorHAnsi"/>
+                <w:sz w:val="22"/>
+                <w:lang w:val="en-GB"/>
+              </w:rPr>
+            </w:pPr>
+          </w:p>
+          <w:p>
+            <w:pPr>
+              <w:pStyle w:val="BodyText"/>
+              <w:spacing w:before="10"/>
+              <w:ind w:left="-74"/>
+              <w:rPr>
+                <w:rFonts w:cstheme="minorHAnsi"/>
+                <w:sz w:val="22"/>
+                <w:lang w:val="en-GB"/>
+              </w:rPr>
+            </w:pPr>
+          </w:p>
+          <w:p>
+            <w:pPr>
+              <w:pStyle w:val="HTMLPreformatted"/>
+              <w:shd w:val="clear" w:color="auto" w:fill="FFFFFF"/>
               <w:jc w:val="center"/>
               <w:rPr>
-                <w:rFonts w:asciiTheme="minorHAnsi" w:eastAsia="Times New Roman" w:hAnsiTheme="minorHAnsi" w:cstheme="minorHAnsi"/>
+                <w:rFonts w:asciiTheme="minorHAnsi" w:hAnsiTheme="minorHAnsi" w:cstheme="minorHAnsi"/>
                 <w:i/>
                 <w:iCs/>
-              </w:rPr>
-            </w:pPr>
-            <w:r>
-              <w:rPr>
-                <w:rFonts w:asciiTheme="minorHAnsi" w:eastAsia="Times New Roman" w:hAnsiTheme="minorHAnsi" w:cstheme="minorHAnsi"/>
+                <w:sz w:val="18"/>
+                <w:szCs w:val="18"/>
+              </w:rPr>
+            </w:pPr>
+            <w:r>
+              <w:rPr>
+                <w:rFonts w:ascii="Menlo" w:hAnsi="Menlo" w:cs="Menlo"/>
+                <w:color w:val="000000"/>
+                <w:sz w:val="18"/>
+                <w:szCs w:val="18"/>
+              </w:rPr>
+              <w:br/>
+            </w:r>
+            <w:r>
+              <w:rPr>
+                <w:rFonts w:asciiTheme="minorHAnsi" w:hAnsiTheme="minorHAnsi" w:cstheme="minorHAnsi"/>
                 <w:i/>
                 <w:iCs/>
-              </w:rPr>
-              <w:t>We are giving away too much biometric data. If a bad guy wants your biometric data, remember this: he doesn’t need your actual fingerprint, just the data that represents your fingerprint. That will be unique, one of a kind.”  </w:t>
-            </w:r>
-          </w:p>
-          <w:p>
-            <w:pPr>
+                <w:sz w:val="18"/>
+                <w:szCs w:val="18"/>
+              </w:rPr>
+              <w:t xml:space="preserve">A computer lets you make more mistakes faster than any invention in human history - with the possible exceptions of handguns and tequila.  </w:t>
+            </w:r>
+          </w:p>
+          <w:p>
+            <w:pPr>
+              <w:pStyle w:val="HTMLPreformatted"/>
+              <w:shd w:val="clear" w:color="auto" w:fill="FFFFFF"/>
               <w:jc w:val="center"/>
               <w:rPr>
-                <w:rFonts w:asciiTheme="minorHAnsi" w:eastAsia="Times New Roman" w:hAnsiTheme="minorHAnsi" w:cstheme="minorHAnsi"/>
+                <w:rFonts w:asciiTheme="minorHAnsi" w:hAnsiTheme="minorHAnsi" w:cstheme="minorHAnsi"/>
                 <w:i/>
                 <w:iCs/>
-              </w:rPr>
-            </w:pPr>
-          </w:p>
-          <w:p>
-            <w:pPr>
+                <w:sz w:val="18"/>
+                <w:szCs w:val="18"/>
+              </w:rPr>
+            </w:pPr>
+          </w:p>
+          <w:p>
+            <w:pPr>
+              <w:pStyle w:val="HTMLPreformatted"/>
+              <w:shd w:val="clear" w:color="auto" w:fill="FFFFFF"/>
               <w:jc w:val="center"/>
               <w:rPr>
-                <w:rFonts w:asciiTheme="minorHAnsi" w:eastAsia="Times New Roman" w:hAnsiTheme="minorHAnsi" w:cstheme="minorHAnsi"/>
+                <w:rFonts w:asciiTheme="minorHAnsi" w:hAnsiTheme="minorHAnsi" w:cstheme="minorHAnsi"/>
                 <w:i/>
                 <w:iCs/>
-              </w:rPr>
-            </w:pPr>
-            <w:r>
-              <w:rPr>
-                <w:rFonts w:asciiTheme="minorHAnsi" w:eastAsia="Times New Roman" w:hAnsiTheme="minorHAnsi" w:cstheme="minorHAnsi"/>
+                <w:sz w:val="18"/>
+                <w:szCs w:val="18"/>
+              </w:rPr>
+            </w:pPr>
+            <w:r>
+              <w:rPr>
+                <w:rFonts w:asciiTheme="minorHAnsi" w:hAnsiTheme="minorHAnsi" w:cstheme="minorHAnsi"/>
                 <w:i/>
                 <w:iCs/>
+                <w:sz w:val="18"/>
+                <w:szCs w:val="18"/>
               </w:rPr>
               <w:t>-</w:t>
             </w:r>
             <w:r>
               <w:rPr>
-                <w:rFonts w:asciiTheme="minorHAnsi" w:eastAsia="Times New Roman" w:hAnsiTheme="minorHAnsi" w:cstheme="minorHAnsi"/>
+                <w:rFonts w:asciiTheme="minorHAnsi" w:hAnsiTheme="minorHAnsi" w:cstheme="minorHAnsi"/>
                 <w:i/>
                 <w:iCs/>
-              </w:rPr>
-              <w:t xml:space="preserve"> Mike Muscatel,</w:t>
-            </w:r>
-          </w:p>
-          <w:p>
-            <w:pPr>
+                <w:sz w:val="18"/>
+                <w:szCs w:val="18"/>
+              </w:rPr>
+              <w:t>Mitch Ratcliffe</w:t>
+            </w:r>
+          </w:p>
+          <w:p>
+            <w:pPr>
+              <w:pStyle w:val="HTMLPreformatted"/>
+              <w:shd w:val="clear" w:color="auto" w:fill="FFFFFF"/>
               <w:jc w:val="center"/>
               <w:rPr>
-                <w:rFonts w:asciiTheme="minorHAnsi" w:eastAsia="Times New Roman" w:hAnsiTheme="minorHAnsi" w:cstheme="minorHAnsi"/>
+                <w:rFonts w:asciiTheme="minorHAnsi" w:hAnsiTheme="minorHAnsi" w:cstheme="minorHAnsi"/>
                 <w:i/>
                 <w:iCs/>
-              </w:rPr>
-            </w:pPr>
+                <w:sz w:val="18"/>
+                <w:szCs w:val="18"/>
+              </w:rPr>
+            </w:pPr>
+          </w:p>
+          <w:p>
+            <w:pPr>
+              <w:pStyle w:val="HTMLPreformatted"/>
+              <w:shd w:val="clear" w:color="auto" w:fill="FFFFFF"/>
+              <w:jc w:val="center"/>
+              <w:rPr>
+                <w:rFonts w:asciiTheme="minorHAnsi" w:hAnsiTheme="minorHAnsi" w:cstheme="minorHAnsi"/>
+                <w:i/>
+                <w:iCs/>
+                <w:sz w:val="18"/>
+                <w:szCs w:val="18"/>
+              </w:rPr>
+            </w:pPr>
+          </w:p>
+          <w:p>
+            <w:pPr>
+              <w:pStyle w:val="HTMLPreformatted"/>
+              <w:shd w:val="clear" w:color="auto" w:fill="FFFFFF"/>
+              <w:jc w:val="center"/>
+              <w:rPr>
+                <w:rFonts w:asciiTheme="minorHAnsi" w:hAnsiTheme="minorHAnsi" w:cstheme="minorHAnsi"/>
+                <w:i/>
+                <w:iCs/>
+                <w:sz w:val="18"/>
+                <w:szCs w:val="18"/>
+              </w:rPr>
+            </w:pPr>
+          </w:p>
+          <w:p>
+            <w:pPr>
+              <w:pStyle w:val="HTMLPreformatted"/>
+              <w:shd w:val="clear" w:color="auto" w:fill="FFFFFF"/>
+              <w:jc w:val="center"/>
+              <w:rPr>
+                <w:rFonts w:asciiTheme="minorHAnsi" w:hAnsiTheme="minorHAnsi" w:cstheme="minorHAnsi"/>
+                <w:i/>
+                <w:iCs/>
+                <w:sz w:val="18"/>
+                <w:szCs w:val="18"/>
+              </w:rPr>
+            </w:pPr>
+          </w:p>
+          <w:p>
+            <w:pPr>
+              <w:rPr>
+                <w:rFonts w:ascii="Times New Roman" w:eastAsia="Times New Roman" w:hAnsi="Times New Roman" w:cs="Times New Roman"/>
+              </w:rPr>
+            </w:pPr>
+            <w:r>
+              <w:fldChar w:fldCharType="begin"/>
+            </w:r>
+            <w:r>
+              <w:instrText xml:space="preserve"> INCLUDEPICTURE "https://encrypted-tbn0.gstatic.com/images?q=tbn:ANd9GcSWXIYRxx-zCvogXzisDQTES1557UsPrLRv2q9dPjoBWuhm7fa6" \* MERGEFORMATINET </w:instrText>
+            </w:r>
+            <w:r>
+              <w:fldChar w:fldCharType="separate"/>
+            </w:r>
+            <w:r>
+              <w:rPr>
+                <w:noProof/>
+              </w:rPr>
+              <w:drawing>
+                <wp:inline distT="0" distB="0" distL="0" distR="0" wp14:anchorId="6E76FD87" wp14:editId="65E90872">
+                  <wp:extent cx="1984072" cy="1070043"/>
+                  <wp:effectExtent l="0" t="0" r="0" b="0"/>
+                  <wp:docPr id="2" name="Picture 2" descr="Image result for unreal engine"/>
+                  <wp:cNvGraphicFramePr>
+                    <a:graphicFrameLocks xmlns:a="http://schemas.openxmlformats.org/drawingml/2006/main" noChangeAspect="1"/>
+                  </wp:cNvGraphicFramePr>
+                  <a:graphic xmlns:a="http://schemas.openxmlformats.org/drawingml/2006/main">
+                    <a:graphicData uri="http://schemas.openxmlformats.org/drawingml/2006/picture">
+                      <pic:pic xmlns:pic="http://schemas.openxmlformats.org/drawingml/2006/picture">
+                        <pic:nvPicPr>
+                          <pic:cNvPr id="0" name="Picture 3" descr="Image result for unreal engine"/>
+                          <pic:cNvPicPr>
+                            <a:picLocks noChangeAspect="1" noChangeArrowheads="1"/>
+                          </pic:cNvPicPr>
+                        </pic:nvPicPr>
+                        <pic:blipFill>
+                          <a:blip r:embed="rId11">
+                            <a:extLst>
+                              <a:ext uri="{28A0092B-C50C-407E-A947-70E740481C1C}">
+                                <a14:useLocalDpi xmlns:a14="http://schemas.microsoft.com/office/drawing/2010/main" val="0"/>
+                              </a:ext>
+                            </a:extLst>
+                          </a:blip>
+                          <a:srcRect/>
+                          <a:stretch>
+                            <a:fillRect/>
+                          </a:stretch>
+                        </pic:blipFill>
+                        <pic:spPr bwMode="auto">
+                          <a:xfrm>
+                            <a:off x="0" y="0"/>
+                            <a:ext cx="2010304" cy="1084191"/>
+                          </a:xfrm>
+                          <a:prstGeom prst="rect">
+                            <a:avLst/>
+                          </a:prstGeom>
+                          <a:noFill/>
+                          <a:ln>
+                            <a:noFill/>
+                          </a:ln>
+                        </pic:spPr>
+                      </pic:pic>
+                    </a:graphicData>
+                  </a:graphic>
+                </wp:inline>
+              </w:drawing>
+            </w:r>
+            <w:r>
+              <w:fldChar w:fldCharType="end"/>
+            </w:r>
           </w:p>
           <w:p>
             <w:pPr>
               <w:pStyle w:val="BodyText"/>
               <w:spacing w:before="10"/>
-              <w:ind w:left="284"/>
-              <w:rPr>
-                <w:rFonts w:cstheme="minorHAnsi"/>
-                <w:sz w:val="22"/>
-                <w:lang w:val="en-GB"/>
-              </w:rPr>
-            </w:pPr>
-            <w:bookmarkStart w:id="1" w:name="OLE_LINK11"/>
-          </w:p>
-          <w:p>
-            <w:pPr>
-              <w:pStyle w:val="BodyText"/>
-              <w:spacing w:before="10"/>
-              <w:ind w:left="284"/>
-              <w:rPr>
-                <w:rFonts w:cstheme="minorHAnsi"/>
-                <w:sz w:val="22"/>
-                <w:lang w:val="en-GB"/>
-              </w:rPr>
-            </w:pPr>
-          </w:p>
-          <w:p>
-            <w:pPr>
-              <w:pStyle w:val="BodyText"/>
-              <w:spacing w:before="10"/>
-              <w:ind w:left="284"/>
-              <w:rPr>
-                <w:rFonts w:cstheme="minorHAnsi"/>
-                <w:sz w:val="22"/>
-                <w:lang w:val="en-GB"/>
-              </w:rPr>
-            </w:pPr>
-          </w:p>
-          <w:p>
-            <w:pPr>
-              <w:pStyle w:val="BodyText"/>
-              <w:spacing w:before="10"/>
-              <w:ind w:left="284"/>
-              <w:rPr>
-                <w:rFonts w:cstheme="minorHAnsi"/>
-                <w:sz w:val="22"/>
-                <w:lang w:val="en-GB"/>
-              </w:rPr>
-            </w:pPr>
-          </w:p>
-          <w:p>
-            <w:pPr>
-              <w:pStyle w:val="BodyText"/>
-              <w:spacing w:before="10"/>
-              <w:ind w:left="284"/>
-              <w:rPr>
-                <w:rFonts w:cstheme="minorHAnsi"/>
-                <w:sz w:val="22"/>
-                <w:lang w:val="en-GB"/>
-              </w:rPr>
-            </w:pPr>
-          </w:p>
-          <w:bookmarkEnd w:id="1"/>
-          <w:p>
-            <w:pPr>
-              <w:pStyle w:val="BodyText"/>
-              <w:spacing w:before="10"/>
-              <w:ind w:left="284"/>
               <w:rPr>
                 <w:rFonts w:cstheme="minorHAnsi"/>
                 <w:sz w:val="22"/>
@@ -1173,9 +1253,9 @@
           <w:p>
             <w:pPr>
               <w:pStyle w:val="Heading1"/>
-            </w:pPr>
-            <w:r>
-              <w:lastRenderedPageBreak/>
+              <w:ind w:left="284" w:right="144"/>
+            </w:pPr>
+            <w:r>
               <w:t>Introduction</w:t>
             </w:r>
           </w:p>
@@ -1183,565 +1263,301 @@
             <w:pPr>
               <w:pStyle w:val="BodyText"/>
               <w:spacing w:before="10"/>
-              <w:ind w:right="146"/>
+              <w:ind w:left="284" w:right="144"/>
+              <w:rPr>
+                <w:rFonts w:cstheme="minorHAnsi"/>
+                <w:lang w:val="en-GB"/>
+              </w:rPr>
+            </w:pPr>
+            <w:r>
+              <w:rPr>
+                <w:rFonts w:cstheme="minorHAnsi"/>
+                <w:lang w:val="en-GB"/>
+              </w:rPr>
+              <w:t xml:space="preserve">For this worksheet, you are going to develop </w:t>
+            </w:r>
+            <w:proofErr w:type="spellStart"/>
+            <w:r>
+              <w:rPr>
+                <w:rFonts w:cstheme="minorHAnsi"/>
+                <w:lang w:val="en-GB"/>
+              </w:rPr>
+              <w:t>HTTPServer</w:t>
+            </w:r>
+            <w:proofErr w:type="spellEnd"/>
+            <w:r>
+              <w:rPr>
+                <w:rFonts w:cstheme="minorHAnsi"/>
+                <w:lang w:val="en-GB"/>
+              </w:rPr>
+              <w:t xml:space="preserve"> applications that can be integrated into Unreal Engine, allowing you store persistent game data on a server such that it can be shared between multiple users. This is an ideal architecture for managing shared data systems such as player accounts, high score tables, portable players progression data (to allow player progress to be maintained across multiple machines) and other player and game related data.</w:t>
+            </w:r>
+          </w:p>
+          <w:p>
+            <w:pPr>
+              <w:pStyle w:val="BodyText"/>
+              <w:spacing w:before="10"/>
+              <w:ind w:left="284" w:right="144"/>
+            </w:pPr>
+          </w:p>
+          <w:p>
+            <w:pPr>
+              <w:pStyle w:val="BodyText"/>
+              <w:spacing w:before="10"/>
+              <w:ind w:left="284" w:right="144"/>
+            </w:pPr>
+            <w:r>
+              <w:t>To complete this worksheet:</w:t>
+            </w:r>
+          </w:p>
+          <w:p>
+            <w:pPr>
+              <w:pStyle w:val="BodyText"/>
+              <w:numPr>
+                <w:ilvl w:val="1"/>
+                <w:numId w:val="11"/>
+              </w:numPr>
+              <w:spacing w:before="10"/>
+              <w:ind w:right="144"/>
+            </w:pPr>
+            <w:r>
+              <w:rPr>
+                <w:b/>
+                <w:bCs/>
+              </w:rPr>
+              <w:t>Create</w:t>
+            </w:r>
+            <w:r>
+              <w:t xml:space="preserve"> a python-based HTTP Client and Server that will allow users to issue GET and POST commands to the server and for the server to respond appropriately</w:t>
+            </w:r>
+            <w:r>
+              <w:t xml:space="preserve">. </w:t>
+            </w:r>
+          </w:p>
+          <w:p>
+            <w:pPr>
+              <w:pStyle w:val="BodyText"/>
+              <w:numPr>
+                <w:ilvl w:val="1"/>
+                <w:numId w:val="11"/>
+              </w:numPr>
+              <w:spacing w:before="10"/>
+              <w:ind w:right="144"/>
+            </w:pPr>
+            <w:r>
+              <w:rPr>
+                <w:b/>
+                <w:bCs/>
+              </w:rPr>
+              <w:t>Use</w:t>
+            </w:r>
+            <w:r>
+              <w:t xml:space="preserve"> JSON as a mechanism to allow more complex data to be sent between client and server applications</w:t>
+            </w:r>
+          </w:p>
+          <w:p>
+            <w:pPr>
+              <w:pStyle w:val="BodyText"/>
+              <w:numPr>
+                <w:ilvl w:val="1"/>
+                <w:numId w:val="11"/>
+              </w:numPr>
+              <w:spacing w:before="10"/>
+              <w:ind w:right="144"/>
+              <w:rPr>
+                <w:b/>
+                <w:bCs/>
+              </w:rPr>
+            </w:pPr>
+            <w:r>
+              <w:rPr>
+                <w:b/>
+                <w:bCs/>
+              </w:rPr>
+              <w:t>Create</w:t>
+            </w:r>
+            <w:r>
+              <w:t xml:space="preserve"> an SQL testbed that will allow users to experiment with the data lifecycle to create, retrieve, update delete and store (CRUDS) records, tables and databases.</w:t>
+            </w:r>
+          </w:p>
+          <w:p>
+            <w:pPr>
+              <w:pStyle w:val="BodyText"/>
+              <w:numPr>
+                <w:ilvl w:val="1"/>
+                <w:numId w:val="11"/>
+              </w:numPr>
+              <w:spacing w:before="10"/>
+              <w:ind w:right="144"/>
+            </w:pPr>
+            <w:r>
+              <w:rPr>
+                <w:rFonts w:cstheme="minorHAnsi"/>
+                <w:lang w:val="en-GB"/>
+              </w:rPr>
+              <w:t xml:space="preserve">From the testbeds, </w:t>
+            </w:r>
+            <w:r>
+              <w:rPr>
+                <w:rFonts w:cstheme="minorHAnsi"/>
+                <w:b/>
+                <w:bCs/>
+                <w:lang w:val="en-GB"/>
+              </w:rPr>
+              <w:t>c</w:t>
+            </w:r>
+            <w:r>
+              <w:rPr>
+                <w:rFonts w:cstheme="minorHAnsi"/>
+                <w:b/>
+                <w:bCs/>
+                <w:lang w:val="en-GB"/>
+              </w:rPr>
+              <w:t xml:space="preserve">reate </w:t>
+            </w:r>
+            <w:r>
+              <w:rPr>
+                <w:rFonts w:cstheme="minorHAnsi"/>
+                <w:lang w:val="en-GB"/>
+              </w:rPr>
+              <w:t>a python-based HTTP Server application that will successful</w:t>
+            </w:r>
+            <w:r>
+              <w:rPr>
+                <w:rFonts w:cstheme="minorHAnsi"/>
+                <w:lang w:val="en-GB"/>
+              </w:rPr>
+              <w:t>ly</w:t>
+            </w:r>
+            <w:r>
+              <w:rPr>
+                <w:rFonts w:cstheme="minorHAnsi"/>
+                <w:lang w:val="en-GB"/>
+              </w:rPr>
+              <w:t xml:space="preserve"> communicate with an Unreal client</w:t>
+            </w:r>
+            <w:r>
+              <w:rPr>
+                <w:rFonts w:cstheme="minorHAnsi"/>
+                <w:lang w:val="en-GB"/>
+              </w:rPr>
+              <w:t xml:space="preserve"> to provide functionality that relies on persistent data that is stored on the server in an SQL database</w:t>
+            </w:r>
+            <w:r>
+              <w:rPr>
+                <w:rFonts w:cstheme="minorHAnsi"/>
+                <w:lang w:val="en-GB"/>
+              </w:rPr>
+              <w:t>.</w:t>
+            </w:r>
+          </w:p>
+          <w:p>
+            <w:pPr>
+              <w:pStyle w:val="Heading1"/>
+              <w:ind w:left="284" w:right="144"/>
+            </w:pPr>
+          </w:p>
+          <w:p>
+            <w:pPr>
+              <w:pStyle w:val="Heading1"/>
+              <w:ind w:left="284" w:right="144"/>
+            </w:pPr>
+            <w:r>
+              <w:t>Additional Guidance</w:t>
+            </w:r>
+          </w:p>
+          <w:p>
+            <w:pPr>
+              <w:pStyle w:val="BodyText"/>
+              <w:spacing w:before="2" w:line="235" w:lineRule="auto"/>
+              <w:ind w:left="284" w:right="144"/>
+              <w:rPr>
+                <w:rFonts w:cstheme="minorHAnsi"/>
+                <w:lang w:val="en-GB"/>
+              </w:rPr>
+            </w:pPr>
+            <w:r>
+              <w:rPr>
+                <w:rFonts w:cstheme="minorHAnsi"/>
+                <w:lang w:val="en-GB"/>
+              </w:rPr>
+              <w:t xml:space="preserve">Creating an </w:t>
+            </w:r>
+            <w:proofErr w:type="spellStart"/>
+            <w:r>
+              <w:rPr>
+                <w:rFonts w:cstheme="minorHAnsi"/>
+                <w:lang w:val="en-GB"/>
+              </w:rPr>
+              <w:t>HTTPServer</w:t>
+            </w:r>
+            <w:proofErr w:type="spellEnd"/>
+            <w:r>
+              <w:rPr>
+                <w:rFonts w:cstheme="minorHAnsi"/>
+                <w:lang w:val="en-GB"/>
+              </w:rPr>
+              <w:t xml:space="preserve"> for the Unreal Engine sounds like a big task that is both hard and complex. In reality it is actually comprised of several hard and complex tasks that are fairly small, and we will discover that by breaking large tasks down into smaller tasks they become soluble.</w:t>
+            </w:r>
+          </w:p>
+          <w:p>
+            <w:pPr>
+              <w:pStyle w:val="BodyText"/>
+              <w:spacing w:before="2" w:line="235" w:lineRule="auto"/>
+              <w:ind w:left="284" w:right="144"/>
+              <w:rPr>
+                <w:rFonts w:cstheme="minorHAnsi"/>
+                <w:lang w:val="en-GB"/>
+              </w:rPr>
+            </w:pPr>
+            <w:r>
+              <w:rPr>
+                <w:rFonts w:cstheme="minorHAnsi"/>
+                <w:lang w:val="en-GB"/>
+              </w:rPr>
+              <w:t>Much of the work in this worksheet is geared around proving concepts through the use of sandbox code to break a large problem into a many smaller problems which can all be solved in isolation. Once these smaller problems have been solved, the knowledge gained from solving them can be used to create the required large and complex solution.</w:t>
+            </w:r>
+          </w:p>
+          <w:p>
+            <w:pPr>
+              <w:pStyle w:val="BodyText"/>
+              <w:spacing w:before="2" w:line="235" w:lineRule="auto"/>
+              <w:ind w:left="284" w:right="144"/>
+              <w:rPr>
+                <w:rFonts w:cstheme="minorHAnsi"/>
+                <w:lang w:val="en-GB"/>
+              </w:rPr>
+            </w:pPr>
+          </w:p>
+          <w:p>
+            <w:pPr>
+              <w:pStyle w:val="BodyText"/>
+              <w:spacing w:before="2" w:line="235" w:lineRule="auto"/>
+              <w:ind w:left="284" w:right="144"/>
+              <w:rPr>
+                <w:rFonts w:cstheme="minorHAnsi"/>
+                <w:lang w:val="en-GB"/>
+              </w:rPr>
+            </w:pPr>
+            <w:r>
+              <w:rPr>
+                <w:rFonts w:cstheme="minorHAnsi"/>
+                <w:lang w:val="en-GB"/>
+              </w:rPr>
+              <w:t>As a pair of programmers, you have the choice to solve problems through pair programming (with a driver and a navigator) or to break into sub teams to solve individual problems and report back to each other. The approaches you use are likely to depend on the nature of the problems you are looking to solve and how you want to work with each other. Don’t forget, if the worst comes to the worst, you can still ask for help.</w:t>
+            </w:r>
+          </w:p>
+          <w:p>
+            <w:pPr>
+              <w:pStyle w:val="BodyText"/>
+              <w:spacing w:before="2" w:line="235" w:lineRule="auto"/>
+              <w:ind w:left="284" w:right="176"/>
               <w:rPr>
                 <w:rFonts w:cstheme="minorHAnsi"/>
                 <w:sz w:val="22"/>
                 <w:lang w:val="en-GB"/>
               </w:rPr>
             </w:pPr>
-            <w:r>
-              <w:rPr>
-                <w:rFonts w:cstheme="minorHAnsi"/>
-                <w:sz w:val="22"/>
-                <w:lang w:val="en-GB"/>
-              </w:rPr>
-              <w:t>For this worksheet, you are going to work as a team to develop a body of knowledge on cybersecurity that you can leverage for the cybersecurity essay assignment.</w:t>
-            </w:r>
-          </w:p>
-          <w:p>
-            <w:pPr>
-              <w:pStyle w:val="BodyText"/>
-              <w:spacing w:before="10"/>
-              <w:ind w:right="146"/>
-              <w:rPr>
-                <w:rFonts w:cstheme="minorHAnsi"/>
-                <w:sz w:val="22"/>
-                <w:lang w:val="en-GB"/>
-              </w:rPr>
-            </w:pPr>
-          </w:p>
-          <w:p>
-            <w:pPr>
-              <w:pStyle w:val="BodyText"/>
-              <w:spacing w:before="10"/>
-              <w:ind w:right="146"/>
-              <w:rPr>
-                <w:rFonts w:cstheme="minorHAnsi"/>
-                <w:sz w:val="22"/>
-                <w:lang w:val="en-GB"/>
-              </w:rPr>
-            </w:pPr>
-            <w:r>
-              <w:rPr>
-                <w:rFonts w:cstheme="minorHAnsi"/>
-                <w:sz w:val="22"/>
-                <w:lang w:val="en-GB"/>
-              </w:rPr>
-              <w:t xml:space="preserve">The following repository has been set up on </w:t>
-            </w:r>
-            <w:proofErr w:type="spellStart"/>
-            <w:r>
-              <w:rPr>
-                <w:rFonts w:cstheme="minorHAnsi"/>
-                <w:sz w:val="22"/>
-                <w:lang w:val="en-GB"/>
-              </w:rPr>
-              <w:t>github</w:t>
-            </w:r>
-            <w:proofErr w:type="spellEnd"/>
-            <w:r>
-              <w:rPr>
-                <w:rFonts w:cstheme="minorHAnsi"/>
-                <w:sz w:val="22"/>
-                <w:lang w:val="en-GB"/>
-              </w:rPr>
-              <w:t xml:space="preserve"> and contains a large number of articles and videos relating to cybersecurity:</w:t>
-            </w:r>
-          </w:p>
-          <w:p>
-            <w:pPr>
-              <w:pStyle w:val="NormalWeb"/>
-              <w:jc w:val="center"/>
-            </w:pPr>
-            <w:r>
-              <w:rPr>
-                <w:rFonts w:ascii="CourierNewPSMT" w:hAnsi="CourierNewPSMT"/>
-                <w:color w:val="0000FF"/>
-                <w:sz w:val="16"/>
-                <w:szCs w:val="16"/>
-              </w:rPr>
-              <w:t>https://github.com/Falmouth-Games-Academy/comp280-cyberworkshop.git</w:t>
-            </w:r>
-          </w:p>
-          <w:p>
-            <w:pPr>
-              <w:pStyle w:val="Heading1"/>
-            </w:pPr>
-            <w:r>
-              <w:t>Worksheet</w:t>
-            </w:r>
-            <w:r>
-              <w:t xml:space="preserve"> </w:t>
-            </w:r>
-            <w:r>
-              <w:t>Activities</w:t>
-            </w:r>
-          </w:p>
-          <w:p>
-            <w:pPr>
-              <w:pStyle w:val="BodyText"/>
-              <w:spacing w:before="10"/>
-              <w:ind w:right="146"/>
-              <w:rPr>
-                <w:rFonts w:cstheme="minorHAnsi"/>
-                <w:sz w:val="22"/>
-                <w:lang w:val="en-GB"/>
-              </w:rPr>
-            </w:pPr>
-            <w:r>
-              <w:rPr>
-                <w:rFonts w:cstheme="minorHAnsi"/>
-                <w:sz w:val="22"/>
-                <w:lang w:val="en-GB"/>
-              </w:rPr>
-              <w:t>The goal of the activity is to create a body of knowledge that you can all reference for cybersecurity related information and references for academic writing.</w:t>
-            </w:r>
-          </w:p>
-          <w:p>
-            <w:pPr>
-              <w:pStyle w:val="BodyText"/>
-              <w:spacing w:before="10"/>
-              <w:rPr>
-                <w:rFonts w:cstheme="minorHAnsi"/>
-                <w:sz w:val="22"/>
-                <w:lang w:val="en-GB"/>
-              </w:rPr>
-            </w:pPr>
-          </w:p>
-          <w:p>
-            <w:pPr>
-              <w:pStyle w:val="BodyText"/>
-              <w:spacing w:before="10"/>
-              <w:rPr>
-                <w:rFonts w:cstheme="minorHAnsi"/>
-                <w:sz w:val="22"/>
-                <w:lang w:val="en-GB"/>
-              </w:rPr>
-            </w:pPr>
-            <w:r>
-              <w:rPr>
-                <w:rFonts w:cstheme="minorHAnsi"/>
-                <w:sz w:val="22"/>
-                <w:lang w:val="en-GB"/>
-              </w:rPr>
-              <w:t>To do this:</w:t>
-            </w:r>
-          </w:p>
-          <w:p>
-            <w:pPr>
-              <w:pStyle w:val="BodyText"/>
-              <w:numPr>
-                <w:ilvl w:val="0"/>
-                <w:numId w:val="10"/>
-              </w:numPr>
-              <w:spacing w:before="10"/>
-              <w:ind w:left="628" w:right="146"/>
-              <w:rPr>
-                <w:rFonts w:cstheme="minorHAnsi"/>
-                <w:sz w:val="22"/>
-                <w:lang w:val="en-GB"/>
-              </w:rPr>
-            </w:pPr>
-            <w:r>
-              <w:rPr>
-                <w:rFonts w:cstheme="minorHAnsi"/>
-                <w:sz w:val="22"/>
-                <w:lang w:val="en-GB"/>
-              </w:rPr>
-              <w:t>Pull the cyber workshop repo onto your computer</w:t>
-            </w:r>
-          </w:p>
-          <w:p>
-            <w:pPr>
-              <w:pStyle w:val="BodyText"/>
-              <w:numPr>
-                <w:ilvl w:val="0"/>
-                <w:numId w:val="10"/>
-              </w:numPr>
-              <w:spacing w:before="10"/>
-              <w:ind w:left="628" w:right="146"/>
-              <w:rPr>
-                <w:rFonts w:cstheme="minorHAnsi"/>
-                <w:sz w:val="22"/>
-                <w:lang w:val="en-GB"/>
-              </w:rPr>
-            </w:pPr>
-            <w:r>
-              <w:rPr>
-                <w:rFonts w:cstheme="minorHAnsi"/>
-                <w:sz w:val="22"/>
-                <w:lang w:val="en-GB"/>
-              </w:rPr>
-              <w:t>As a team, divide out the articles between yourselves. They are generally grey literature, so won’t be as long or as demanding a read as typical academic papers. You should all have around 4 or 5 articles to read and write notes on.</w:t>
-            </w:r>
-          </w:p>
-          <w:p>
-            <w:pPr>
-              <w:pStyle w:val="BodyText"/>
-              <w:numPr>
-                <w:ilvl w:val="0"/>
-                <w:numId w:val="10"/>
-              </w:numPr>
-              <w:spacing w:before="10"/>
-              <w:ind w:left="628" w:right="146"/>
-              <w:rPr>
-                <w:rFonts w:cstheme="minorHAnsi"/>
-                <w:sz w:val="22"/>
-                <w:lang w:val="en-GB"/>
-              </w:rPr>
-            </w:pPr>
-            <w:r>
-              <w:rPr>
-                <w:rFonts w:cstheme="minorHAnsi"/>
-                <w:sz w:val="22"/>
-                <w:lang w:val="en-GB"/>
-              </w:rPr>
-              <w:t>Read each article and make notes using 5Ws&amp;H and 3As</w:t>
-            </w:r>
-          </w:p>
-          <w:p>
-            <w:pPr>
-              <w:pStyle w:val="BodyText"/>
-              <w:numPr>
-                <w:ilvl w:val="0"/>
-                <w:numId w:val="10"/>
-              </w:numPr>
-              <w:spacing w:before="10"/>
-              <w:ind w:left="628" w:right="146"/>
-              <w:rPr>
-                <w:rFonts w:cstheme="minorHAnsi"/>
-                <w:sz w:val="22"/>
-                <w:lang w:val="en-GB"/>
-              </w:rPr>
-            </w:pPr>
-            <w:r>
-              <w:rPr>
-                <w:rFonts w:cstheme="minorHAnsi"/>
-                <w:sz w:val="22"/>
-                <w:lang w:val="en-GB"/>
-              </w:rPr>
-              <w:t>Upload your articles onto the website</w:t>
-            </w:r>
-          </w:p>
-          <w:p>
-            <w:pPr>
-              <w:pStyle w:val="BodyText"/>
-              <w:numPr>
-                <w:ilvl w:val="0"/>
-                <w:numId w:val="10"/>
-              </w:numPr>
-              <w:spacing w:before="10"/>
-              <w:ind w:left="628" w:right="146"/>
-              <w:rPr>
-                <w:rFonts w:cstheme="minorHAnsi"/>
-                <w:sz w:val="22"/>
-                <w:lang w:val="en-GB"/>
-              </w:rPr>
-            </w:pPr>
-            <w:r>
-              <w:rPr>
-                <w:rFonts w:cstheme="minorHAnsi"/>
-                <w:sz w:val="22"/>
-                <w:lang w:val="en-GB"/>
-              </w:rPr>
-              <w:t>Once you have all read your papers, determine how the articles cluster. There should be some obvious groups around data breaches, state-sponsored cyber terrorism and hacktivism, white hatting and security.</w:t>
-            </w:r>
-          </w:p>
-          <w:p>
-            <w:pPr>
-              <w:pStyle w:val="BodyText"/>
-              <w:numPr>
-                <w:ilvl w:val="0"/>
-                <w:numId w:val="10"/>
-              </w:numPr>
-              <w:spacing w:before="10"/>
-              <w:ind w:left="628" w:right="146"/>
-              <w:rPr>
-                <w:rFonts w:cstheme="minorHAnsi"/>
-                <w:sz w:val="22"/>
-                <w:lang w:val="en-GB"/>
-              </w:rPr>
-            </w:pPr>
-            <w:r>
-              <w:rPr>
-                <w:rFonts w:cstheme="minorHAnsi"/>
-                <w:sz w:val="22"/>
-                <w:lang w:val="en-GB"/>
-              </w:rPr>
-              <w:t>Split your team into subgroups to write a page for each group that will serve as an introduction to the topic and highlight key issues, outcomes and findings.</w:t>
-            </w:r>
-          </w:p>
-          <w:p>
-            <w:pPr>
-              <w:pStyle w:val="Heading1"/>
-            </w:pPr>
-          </w:p>
-          <w:p>
-            <w:pPr>
-              <w:pStyle w:val="Heading1"/>
-            </w:pPr>
-            <w:r>
-              <w:t>Additional Guidance</w:t>
-            </w:r>
-          </w:p>
-          <w:p>
-            <w:pPr>
-              <w:pStyle w:val="BodyText"/>
-              <w:spacing w:before="2" w:line="235" w:lineRule="auto"/>
-              <w:ind w:right="176"/>
-              <w:rPr>
-                <w:rFonts w:cstheme="minorHAnsi"/>
-                <w:sz w:val="22"/>
-                <w:lang w:val="en-GB"/>
-              </w:rPr>
-            </w:pPr>
-            <w:r>
-              <w:rPr>
-                <w:rFonts w:cstheme="minorHAnsi"/>
-                <w:sz w:val="22"/>
-                <w:lang w:val="en-GB"/>
-              </w:rPr>
-              <w:t>On the surface, this sounds like a lot of work to go through all the papers, but many hands will make light work. As a team, you will need to divide out the work between all of you and then collect your impressions on the papers to work out how they cluster.</w:t>
-            </w:r>
-          </w:p>
-          <w:p>
-            <w:pPr>
-              <w:pStyle w:val="BodyText"/>
-              <w:spacing w:before="2" w:line="235" w:lineRule="auto"/>
-              <w:ind w:right="176"/>
-              <w:rPr>
-                <w:rFonts w:cstheme="minorHAnsi"/>
-                <w:sz w:val="22"/>
-                <w:lang w:val="en-GB"/>
-              </w:rPr>
-            </w:pPr>
-            <w:r>
-              <w:rPr>
-                <w:rFonts w:cstheme="minorHAnsi"/>
-                <w:sz w:val="22"/>
-                <w:lang w:val="en-GB"/>
-              </w:rPr>
-              <w:t xml:space="preserve">The </w:t>
-            </w:r>
-            <w:r>
-              <w:rPr>
-                <w:rFonts w:cstheme="minorHAnsi"/>
-                <w:i/>
-                <w:iCs/>
-                <w:sz w:val="22"/>
-                <w:lang w:val="en-GB"/>
-              </w:rPr>
-              <w:t>5Ws&amp;H</w:t>
-            </w:r>
-            <w:r>
-              <w:rPr>
-                <w:rFonts w:cstheme="minorHAnsi"/>
-                <w:sz w:val="22"/>
-                <w:lang w:val="en-GB"/>
-              </w:rPr>
-              <w:t xml:space="preserve"> approach is often referred to as the ‘</w:t>
-            </w:r>
-            <w:r>
-              <w:rPr>
-                <w:rFonts w:cstheme="minorHAnsi"/>
-                <w:i/>
-                <w:iCs/>
-                <w:sz w:val="22"/>
-                <w:lang w:val="en-GB"/>
-              </w:rPr>
-              <w:t>hack’s method</w:t>
-            </w:r>
-            <w:r>
-              <w:rPr>
-                <w:rFonts w:cstheme="minorHAnsi"/>
-                <w:sz w:val="22"/>
-                <w:lang w:val="en-GB"/>
-              </w:rPr>
-              <w:t xml:space="preserve">’ as it’s commonly cited by journalists to address the </w:t>
-            </w:r>
-            <w:r>
-              <w:rPr>
-                <w:rFonts w:cstheme="minorHAnsi"/>
-                <w:i/>
-                <w:iCs/>
-                <w:sz w:val="22"/>
-                <w:lang w:val="en-GB"/>
-              </w:rPr>
-              <w:t xml:space="preserve">who, where, why, what when </w:t>
-            </w:r>
-            <w:r>
-              <w:rPr>
-                <w:rFonts w:cstheme="minorHAnsi"/>
-                <w:sz w:val="22"/>
-                <w:lang w:val="en-GB"/>
-              </w:rPr>
-              <w:t>and</w:t>
-            </w:r>
-            <w:r>
-              <w:rPr>
-                <w:rFonts w:cstheme="minorHAnsi"/>
-                <w:i/>
-                <w:iCs/>
-                <w:sz w:val="22"/>
-                <w:lang w:val="en-GB"/>
-              </w:rPr>
-              <w:t xml:space="preserve"> how</w:t>
-            </w:r>
-            <w:r>
-              <w:rPr>
-                <w:rFonts w:cstheme="minorHAnsi"/>
-                <w:sz w:val="22"/>
-                <w:lang w:val="en-GB"/>
-              </w:rPr>
-              <w:t xml:space="preserve"> of stories. As each of your articles is a story about cybersecurity there should be those aspects. Again, you can look for interesting groupings; what kind of people and organisations are involved in these cyber articles? Are there any commonalities in </w:t>
-            </w:r>
-            <w:r>
-              <w:rPr>
-                <w:rFonts w:cstheme="minorHAnsi"/>
-                <w:i/>
-                <w:iCs/>
-                <w:sz w:val="22"/>
-                <w:lang w:val="en-GB"/>
-              </w:rPr>
-              <w:t>what</w:t>
-            </w:r>
-            <w:r>
-              <w:rPr>
-                <w:rFonts w:cstheme="minorHAnsi"/>
-                <w:sz w:val="22"/>
-                <w:lang w:val="en-GB"/>
-              </w:rPr>
-              <w:t xml:space="preserve"> and </w:t>
-            </w:r>
-            <w:r>
-              <w:rPr>
-                <w:rFonts w:cstheme="minorHAnsi"/>
-                <w:i/>
-                <w:iCs/>
-                <w:sz w:val="22"/>
-                <w:lang w:val="en-GB"/>
-              </w:rPr>
-              <w:t>how</w:t>
-            </w:r>
-            <w:r>
-              <w:rPr>
-                <w:rFonts w:cstheme="minorHAnsi"/>
-                <w:sz w:val="22"/>
-                <w:lang w:val="en-GB"/>
-              </w:rPr>
-              <w:t xml:space="preserve"> things are being done and so on? </w:t>
-            </w:r>
-          </w:p>
-          <w:p>
-            <w:pPr>
-              <w:pStyle w:val="BodyText"/>
-              <w:spacing w:before="2" w:line="235" w:lineRule="auto"/>
-              <w:ind w:right="176"/>
-              <w:rPr>
-                <w:rFonts w:cstheme="minorHAnsi"/>
-                <w:sz w:val="22"/>
-                <w:lang w:val="en-GB"/>
-              </w:rPr>
-            </w:pPr>
-            <w:r>
-              <w:rPr>
-                <w:rFonts w:cstheme="minorHAnsi"/>
-                <w:sz w:val="22"/>
-                <w:lang w:val="en-GB"/>
-              </w:rPr>
-              <w:t xml:space="preserve">The </w:t>
-            </w:r>
-            <w:r>
-              <w:rPr>
-                <w:rFonts w:cstheme="minorHAnsi"/>
-                <w:i/>
-                <w:iCs/>
-                <w:sz w:val="22"/>
-                <w:lang w:val="en-GB"/>
-              </w:rPr>
-              <w:t>3A</w:t>
-            </w:r>
-            <w:r>
-              <w:rPr>
-                <w:rFonts w:cstheme="minorHAnsi"/>
-                <w:sz w:val="22"/>
-                <w:lang w:val="en-GB"/>
-              </w:rPr>
-              <w:t xml:space="preserve">s is a similar approach that comes from UML modelling, in particular use-case collaborations. The three </w:t>
-            </w:r>
-            <w:proofErr w:type="gramStart"/>
-            <w:r>
-              <w:rPr>
-                <w:rFonts w:cstheme="minorHAnsi"/>
-                <w:i/>
-                <w:iCs/>
-                <w:sz w:val="22"/>
-                <w:lang w:val="en-GB"/>
-              </w:rPr>
-              <w:t>As</w:t>
-            </w:r>
-            <w:proofErr w:type="gramEnd"/>
-            <w:r>
-              <w:rPr>
-                <w:rFonts w:cstheme="minorHAnsi"/>
-                <w:sz w:val="22"/>
-                <w:lang w:val="en-GB"/>
-              </w:rPr>
-              <w:t xml:space="preserve"> describe the actors, activities and artefacts in a system and you can use this to think about who is involved in cyber article, what is being done (the activities) and what it’s being done to (the artefacts).</w:t>
-            </w:r>
-          </w:p>
-          <w:p>
-            <w:pPr>
-              <w:pStyle w:val="BodyText"/>
-              <w:spacing w:before="2" w:line="235" w:lineRule="auto"/>
-              <w:ind w:right="176"/>
-              <w:rPr>
-                <w:rFonts w:cstheme="minorHAnsi"/>
-                <w:sz w:val="22"/>
-                <w:lang w:val="en-GB"/>
-              </w:rPr>
-            </w:pPr>
-            <w:r>
-              <w:rPr>
-                <w:rFonts w:cstheme="minorHAnsi"/>
-                <w:sz w:val="22"/>
-                <w:lang w:val="en-GB"/>
-              </w:rPr>
-              <w:t>Both the 5Ws and 3As give you fairly simply frameworks that you can employ to compartmentalise complex situations in order to improve your understanding.</w:t>
-            </w:r>
-          </w:p>
-          <w:p>
-            <w:pPr>
-              <w:pStyle w:val="BodyText"/>
-              <w:spacing w:before="2" w:line="235" w:lineRule="auto"/>
-              <w:ind w:right="176"/>
-              <w:rPr>
-                <w:rFonts w:cstheme="minorHAnsi"/>
-                <w:sz w:val="22"/>
-                <w:lang w:val="en-GB"/>
-              </w:rPr>
-            </w:pPr>
-          </w:p>
-          <w:p>
-            <w:pPr>
-              <w:pStyle w:val="BodyText"/>
-              <w:spacing w:before="2" w:line="235" w:lineRule="auto"/>
-              <w:ind w:right="176"/>
-              <w:rPr>
-                <w:rFonts w:cstheme="minorHAnsi"/>
-                <w:sz w:val="22"/>
-                <w:lang w:val="en-GB"/>
-              </w:rPr>
-            </w:pPr>
-            <w:r>
-              <w:rPr>
-                <w:rFonts w:cstheme="minorHAnsi"/>
-                <w:sz w:val="22"/>
-                <w:lang w:val="en-GB"/>
-              </w:rPr>
-              <w:t>To write up your articles, make sure everyone contributes to the process. I will use a tool to assess your contributions for marking this worksheet so don’t leave all the writing to one or two scribes. It’s a group writing activity and you will all benefit greatly from the body of knowledge you have created once you turn your attentions to the cyber security essay (assignment 2).</w:t>
-            </w:r>
           </w:p>
           <w:p>
             <w:pPr>
@@ -1769,10 +1585,2200 @@
         </w:rPr>
       </w:pPr>
     </w:p>
+    <w:p>
+      <w:pPr>
+        <w:pStyle w:val="BodyText"/>
+        <w:spacing w:before="69"/>
+        <w:rPr>
+          <w:lang w:val="en-GB"/>
+        </w:rPr>
+        <w:sectPr>
+          <w:footerReference w:type="default" r:id="rId12"/>
+          <w:pgSz w:w="11910" w:h="16840"/>
+          <w:pgMar w:top="0" w:right="440" w:bottom="965" w:left="0" w:header="720" w:footer="720" w:gutter="0"/>
+          <w:cols w:space="720"/>
+          <w:docGrid w:linePitch="299"/>
+        </w:sectPr>
+      </w:pPr>
+    </w:p>
+    <w:p>
+      <w:pPr>
+        <w:pStyle w:val="Heading1"/>
+        <w:ind w:left="426" w:right="147"/>
+      </w:pPr>
+      <w:bookmarkStart w:id="0" w:name="_GoBack"/>
+      <w:bookmarkEnd w:id="0"/>
+      <w:r>
+        <w:lastRenderedPageBreak/>
+        <w:t>Marking Rubric</w:t>
+      </w:r>
+    </w:p>
+    <w:tbl>
+      <w:tblPr>
+        <w:tblpPr w:leftFromText="180" w:rightFromText="180" w:vertAnchor="text" w:horzAnchor="margin" w:tblpXSpec="center" w:tblpY="241"/>
+        <w:tblW w:w="14940" w:type="dxa"/>
+        <w:tblBorders>
+          <w:top w:val="single" w:sz="4" w:space="0" w:color="000000"/>
+          <w:left w:val="single" w:sz="4" w:space="0" w:color="000000"/>
+          <w:bottom w:val="single" w:sz="4" w:space="0" w:color="000000"/>
+          <w:right w:val="single" w:sz="4" w:space="0" w:color="000000"/>
+          <w:insideH w:val="single" w:sz="4" w:space="0" w:color="000000"/>
+          <w:insideV w:val="single" w:sz="4" w:space="0" w:color="000000"/>
+        </w:tblBorders>
+        <w:tblLayout w:type="fixed"/>
+        <w:tblCellMar>
+          <w:left w:w="0" w:type="dxa"/>
+          <w:right w:w="0" w:type="dxa"/>
+        </w:tblCellMar>
+        <w:tblLook w:val="0400" w:firstRow="0" w:lastRow="0" w:firstColumn="0" w:lastColumn="0" w:noHBand="0" w:noVBand="1"/>
+      </w:tblPr>
+      <w:tblGrid>
+        <w:gridCol w:w="765"/>
+        <w:gridCol w:w="1134"/>
+        <w:gridCol w:w="1002"/>
+        <w:gridCol w:w="699"/>
+        <w:gridCol w:w="1396"/>
+        <w:gridCol w:w="1681"/>
+        <w:gridCol w:w="1681"/>
+        <w:gridCol w:w="1680"/>
+        <w:gridCol w:w="1681"/>
+        <w:gridCol w:w="1681"/>
+        <w:gridCol w:w="1540"/>
+      </w:tblGrid>
+      <w:tr>
+        <w:trPr>
+          <w:trHeight w:val="280"/>
+        </w:trPr>
+        <w:tc>
+          <w:tcPr>
+            <w:tcW w:w="765" w:type="dxa"/>
+            <w:vAlign w:val="center"/>
+          </w:tcPr>
+          <w:p>
+            <w:pPr>
+              <w:adjustRightInd w:val="0"/>
+              <w:ind w:firstLine="9"/>
+              <w:contextualSpacing/>
+              <w:jc w:val="center"/>
+              <w:rPr>
+                <w:rFonts w:asciiTheme="minorHAnsi" w:hAnsiTheme="minorHAnsi"/>
+                <w:b/>
+                <w:bCs/>
+                <w:color w:val="333333"/>
+                <w:sz w:val="16"/>
+                <w:szCs w:val="16"/>
+                <w:shd w:val="clear" w:color="auto" w:fill="FFFFFF"/>
+                <w:lang w:val="en-GB"/>
+              </w:rPr>
+            </w:pPr>
+            <w:r>
+              <w:rPr>
+                <w:rFonts w:asciiTheme="minorHAnsi" w:hAnsiTheme="minorHAnsi"/>
+                <w:b/>
+                <w:bCs/>
+                <w:color w:val="333333"/>
+                <w:sz w:val="16"/>
+                <w:szCs w:val="16"/>
+                <w:shd w:val="clear" w:color="auto" w:fill="FFFFFF"/>
+                <w:lang w:val="en-GB"/>
+              </w:rPr>
+              <w:t>Learning Outcome Name</w:t>
+            </w:r>
+          </w:p>
+        </w:tc>
+        <w:tc>
+          <w:tcPr>
+            <w:tcW w:w="1134" w:type="dxa"/>
+          </w:tcPr>
+          <w:p>
+            <w:pPr>
+              <w:adjustRightInd w:val="0"/>
+              <w:ind w:left="9"/>
+              <w:contextualSpacing/>
+              <w:jc w:val="center"/>
+              <w:rPr>
+                <w:rFonts w:asciiTheme="minorHAnsi" w:hAnsiTheme="minorHAnsi"/>
+                <w:b/>
+                <w:bCs/>
+                <w:color w:val="333333"/>
+                <w:sz w:val="16"/>
+                <w:szCs w:val="16"/>
+                <w:shd w:val="clear" w:color="auto" w:fill="FFFFFF"/>
+                <w:lang w:val="en-GB"/>
+              </w:rPr>
+            </w:pPr>
+            <w:r>
+              <w:rPr>
+                <w:rFonts w:asciiTheme="minorHAnsi" w:hAnsiTheme="minorHAnsi"/>
+                <w:b/>
+                <w:bCs/>
+                <w:color w:val="333333"/>
+                <w:sz w:val="16"/>
+                <w:szCs w:val="16"/>
+                <w:shd w:val="clear" w:color="auto" w:fill="FFFFFF"/>
+                <w:lang w:val="en-GB"/>
+              </w:rPr>
+              <w:t>Learning Outcome Description</w:t>
+            </w:r>
+          </w:p>
+        </w:tc>
+        <w:tc>
+          <w:tcPr>
+            <w:tcW w:w="1002" w:type="dxa"/>
+            <w:vAlign w:val="center"/>
+          </w:tcPr>
+          <w:p>
+            <w:pPr>
+              <w:adjustRightInd w:val="0"/>
+              <w:ind w:left="9"/>
+              <w:contextualSpacing/>
+              <w:jc w:val="center"/>
+              <w:rPr>
+                <w:rFonts w:asciiTheme="minorHAnsi" w:hAnsiTheme="minorHAnsi"/>
+                <w:b/>
+                <w:bCs/>
+                <w:color w:val="333333"/>
+                <w:sz w:val="16"/>
+                <w:szCs w:val="16"/>
+                <w:shd w:val="clear" w:color="auto" w:fill="FFFFFF"/>
+                <w:lang w:val="en-GB"/>
+              </w:rPr>
+            </w:pPr>
+            <w:r>
+              <w:rPr>
+                <w:rFonts w:asciiTheme="minorHAnsi" w:hAnsiTheme="minorHAnsi"/>
+                <w:b/>
+                <w:bCs/>
+                <w:color w:val="333333"/>
+                <w:sz w:val="16"/>
+                <w:szCs w:val="16"/>
+                <w:shd w:val="clear" w:color="auto" w:fill="FFFFFF"/>
+                <w:lang w:val="en-GB"/>
+              </w:rPr>
+              <w:t>Criteria</w:t>
+            </w:r>
+          </w:p>
+        </w:tc>
+        <w:tc>
+          <w:tcPr>
+            <w:tcW w:w="699" w:type="dxa"/>
+            <w:vAlign w:val="center"/>
+          </w:tcPr>
+          <w:p>
+            <w:pPr>
+              <w:adjustRightInd w:val="0"/>
+              <w:ind w:left="9"/>
+              <w:contextualSpacing/>
+              <w:jc w:val="center"/>
+              <w:rPr>
+                <w:rFonts w:asciiTheme="minorHAnsi" w:hAnsiTheme="minorHAnsi"/>
+                <w:b/>
+                <w:bCs/>
+                <w:color w:val="333333"/>
+                <w:sz w:val="16"/>
+                <w:szCs w:val="16"/>
+                <w:shd w:val="clear" w:color="auto" w:fill="FFFFFF"/>
+                <w:lang w:val="en-GB"/>
+              </w:rPr>
+            </w:pPr>
+            <w:r>
+              <w:rPr>
+                <w:rFonts w:asciiTheme="minorHAnsi" w:hAnsiTheme="minorHAnsi"/>
+                <w:b/>
+                <w:bCs/>
+                <w:color w:val="333333"/>
+                <w:sz w:val="15"/>
+                <w:szCs w:val="15"/>
+                <w:shd w:val="clear" w:color="auto" w:fill="FFFFFF"/>
+                <w:lang w:val="en-GB"/>
+              </w:rPr>
+              <w:t>Weighting</w:t>
+            </w:r>
+          </w:p>
+        </w:tc>
+        <w:tc>
+          <w:tcPr>
+            <w:tcW w:w="1396" w:type="dxa"/>
+            <w:vAlign w:val="center"/>
+          </w:tcPr>
+          <w:p>
+            <w:pPr>
+              <w:adjustRightInd w:val="0"/>
+              <w:ind w:left="9"/>
+              <w:contextualSpacing/>
+              <w:jc w:val="center"/>
+              <w:rPr>
+                <w:rFonts w:asciiTheme="minorHAnsi" w:hAnsiTheme="minorHAnsi"/>
+                <w:b/>
+                <w:bCs/>
+                <w:color w:val="333333"/>
+                <w:sz w:val="16"/>
+                <w:szCs w:val="16"/>
+                <w:shd w:val="clear" w:color="auto" w:fill="FFFFFF"/>
+                <w:lang w:val="en-GB"/>
+              </w:rPr>
+            </w:pPr>
+            <w:r>
+              <w:rPr>
+                <w:rFonts w:asciiTheme="minorHAnsi" w:hAnsiTheme="minorHAnsi"/>
+                <w:b/>
+                <w:bCs/>
+                <w:color w:val="333333"/>
+                <w:sz w:val="16"/>
+                <w:szCs w:val="16"/>
+                <w:shd w:val="clear" w:color="auto" w:fill="FFFFFF"/>
+                <w:lang w:val="en-GB"/>
+              </w:rPr>
+              <w:t>Clear Fail</w:t>
+            </w:r>
+          </w:p>
+        </w:tc>
+        <w:tc>
+          <w:tcPr>
+            <w:tcW w:w="1681" w:type="dxa"/>
+            <w:vAlign w:val="center"/>
+          </w:tcPr>
+          <w:p>
+            <w:pPr>
+              <w:adjustRightInd w:val="0"/>
+              <w:ind w:left="9"/>
+              <w:contextualSpacing/>
+              <w:jc w:val="center"/>
+              <w:rPr>
+                <w:rFonts w:asciiTheme="minorHAnsi" w:hAnsiTheme="minorHAnsi"/>
+                <w:b/>
+                <w:bCs/>
+                <w:color w:val="333333"/>
+                <w:sz w:val="16"/>
+                <w:szCs w:val="16"/>
+                <w:shd w:val="clear" w:color="auto" w:fill="FFFFFF"/>
+                <w:lang w:val="en-GB"/>
+              </w:rPr>
+            </w:pPr>
+            <w:r>
+              <w:rPr>
+                <w:rFonts w:asciiTheme="minorHAnsi" w:hAnsiTheme="minorHAnsi"/>
+                <w:b/>
+                <w:bCs/>
+                <w:color w:val="333333"/>
+                <w:sz w:val="16"/>
+                <w:szCs w:val="16"/>
+                <w:shd w:val="clear" w:color="auto" w:fill="FFFFFF"/>
+                <w:lang w:val="en-GB"/>
+              </w:rPr>
+              <w:t>Near Pass</w:t>
+            </w:r>
+          </w:p>
+        </w:tc>
+        <w:tc>
+          <w:tcPr>
+            <w:tcW w:w="1681" w:type="dxa"/>
+            <w:vAlign w:val="center"/>
+          </w:tcPr>
+          <w:p>
+            <w:pPr>
+              <w:adjustRightInd w:val="0"/>
+              <w:ind w:left="9"/>
+              <w:contextualSpacing/>
+              <w:jc w:val="center"/>
+              <w:rPr>
+                <w:rFonts w:asciiTheme="minorHAnsi" w:hAnsiTheme="minorHAnsi"/>
+                <w:b/>
+                <w:bCs/>
+                <w:color w:val="333333"/>
+                <w:sz w:val="16"/>
+                <w:szCs w:val="16"/>
+                <w:shd w:val="clear" w:color="auto" w:fill="FFFFFF"/>
+                <w:lang w:val="en-GB"/>
+              </w:rPr>
+            </w:pPr>
+            <w:r>
+              <w:rPr>
+                <w:rFonts w:asciiTheme="minorHAnsi" w:hAnsiTheme="minorHAnsi"/>
+                <w:b/>
+                <w:bCs/>
+                <w:color w:val="333333"/>
+                <w:sz w:val="16"/>
+                <w:szCs w:val="16"/>
+                <w:shd w:val="clear" w:color="auto" w:fill="FFFFFF"/>
+                <w:lang w:val="en-GB"/>
+              </w:rPr>
+              <w:t>3rd</w:t>
+            </w:r>
+          </w:p>
+        </w:tc>
+        <w:tc>
+          <w:tcPr>
+            <w:tcW w:w="1680" w:type="dxa"/>
+            <w:vAlign w:val="center"/>
+          </w:tcPr>
+          <w:p>
+            <w:pPr>
+              <w:adjustRightInd w:val="0"/>
+              <w:ind w:left="9"/>
+              <w:contextualSpacing/>
+              <w:jc w:val="center"/>
+              <w:rPr>
+                <w:rFonts w:asciiTheme="minorHAnsi" w:hAnsiTheme="minorHAnsi"/>
+                <w:b/>
+                <w:bCs/>
+                <w:color w:val="333333"/>
+                <w:sz w:val="16"/>
+                <w:szCs w:val="16"/>
+                <w:shd w:val="clear" w:color="auto" w:fill="FFFFFF"/>
+                <w:lang w:val="en-GB"/>
+              </w:rPr>
+            </w:pPr>
+            <w:r>
+              <w:rPr>
+                <w:rFonts w:asciiTheme="minorHAnsi" w:hAnsiTheme="minorHAnsi"/>
+                <w:b/>
+                <w:bCs/>
+                <w:color w:val="333333"/>
+                <w:sz w:val="16"/>
+                <w:szCs w:val="16"/>
+                <w:shd w:val="clear" w:color="auto" w:fill="FFFFFF"/>
+                <w:lang w:val="en-GB"/>
+              </w:rPr>
+              <w:t>2:2</w:t>
+            </w:r>
+          </w:p>
+        </w:tc>
+        <w:tc>
+          <w:tcPr>
+            <w:tcW w:w="1681" w:type="dxa"/>
+            <w:vAlign w:val="center"/>
+          </w:tcPr>
+          <w:p>
+            <w:pPr>
+              <w:adjustRightInd w:val="0"/>
+              <w:ind w:left="9"/>
+              <w:contextualSpacing/>
+              <w:jc w:val="center"/>
+              <w:rPr>
+                <w:rFonts w:asciiTheme="minorHAnsi" w:hAnsiTheme="minorHAnsi"/>
+                <w:b/>
+                <w:bCs/>
+                <w:color w:val="333333"/>
+                <w:sz w:val="16"/>
+                <w:szCs w:val="16"/>
+                <w:shd w:val="clear" w:color="auto" w:fill="FFFFFF"/>
+                <w:lang w:val="en-GB"/>
+              </w:rPr>
+            </w:pPr>
+            <w:r>
+              <w:rPr>
+                <w:rFonts w:asciiTheme="minorHAnsi" w:hAnsiTheme="minorHAnsi"/>
+                <w:b/>
+                <w:bCs/>
+                <w:color w:val="333333"/>
+                <w:sz w:val="16"/>
+                <w:szCs w:val="16"/>
+                <w:shd w:val="clear" w:color="auto" w:fill="FFFFFF"/>
+                <w:lang w:val="en-GB"/>
+              </w:rPr>
+              <w:t>2:1</w:t>
+            </w:r>
+          </w:p>
+        </w:tc>
+        <w:tc>
+          <w:tcPr>
+            <w:tcW w:w="1681" w:type="dxa"/>
+            <w:vAlign w:val="center"/>
+          </w:tcPr>
+          <w:p>
+            <w:pPr>
+              <w:adjustRightInd w:val="0"/>
+              <w:ind w:left="9"/>
+              <w:contextualSpacing/>
+              <w:jc w:val="center"/>
+              <w:rPr>
+                <w:rFonts w:asciiTheme="minorHAnsi" w:hAnsiTheme="minorHAnsi"/>
+                <w:b/>
+                <w:bCs/>
+                <w:color w:val="333333"/>
+                <w:sz w:val="16"/>
+                <w:szCs w:val="16"/>
+                <w:shd w:val="clear" w:color="auto" w:fill="FFFFFF"/>
+                <w:lang w:val="en-GB"/>
+              </w:rPr>
+            </w:pPr>
+            <w:r>
+              <w:rPr>
+                <w:rFonts w:asciiTheme="minorHAnsi" w:hAnsiTheme="minorHAnsi"/>
+                <w:b/>
+                <w:bCs/>
+                <w:color w:val="333333"/>
+                <w:sz w:val="16"/>
+                <w:szCs w:val="16"/>
+                <w:shd w:val="clear" w:color="auto" w:fill="FFFFFF"/>
+                <w:lang w:val="en-GB"/>
+              </w:rPr>
+              <w:t>1st</w:t>
+            </w:r>
+          </w:p>
+        </w:tc>
+        <w:tc>
+          <w:tcPr>
+            <w:tcW w:w="1540" w:type="dxa"/>
+            <w:vAlign w:val="center"/>
+          </w:tcPr>
+          <w:p>
+            <w:pPr>
+              <w:adjustRightInd w:val="0"/>
+              <w:ind w:left="9"/>
+              <w:contextualSpacing/>
+              <w:jc w:val="center"/>
+              <w:rPr>
+                <w:rFonts w:asciiTheme="minorHAnsi" w:hAnsiTheme="minorHAnsi"/>
+                <w:b/>
+                <w:bCs/>
+                <w:color w:val="333333"/>
+                <w:sz w:val="16"/>
+                <w:szCs w:val="16"/>
+                <w:shd w:val="clear" w:color="auto" w:fill="FFFFFF"/>
+                <w:lang w:val="en-GB"/>
+              </w:rPr>
+            </w:pPr>
+            <w:r>
+              <w:rPr>
+                <w:rFonts w:asciiTheme="minorHAnsi" w:hAnsiTheme="minorHAnsi"/>
+                <w:b/>
+                <w:bCs/>
+                <w:color w:val="333333"/>
+                <w:sz w:val="16"/>
+                <w:szCs w:val="16"/>
+                <w:shd w:val="clear" w:color="auto" w:fill="FFFFFF"/>
+                <w:lang w:val="en-GB"/>
+              </w:rPr>
+              <w:t>&gt;1st</w:t>
+            </w:r>
+          </w:p>
+        </w:tc>
+      </w:tr>
+      <w:tr>
+        <w:trPr>
+          <w:trHeight w:val="920"/>
+        </w:trPr>
+        <w:tc>
+          <w:tcPr>
+            <w:tcW w:w="765" w:type="dxa"/>
+            <w:vMerge w:val="restart"/>
+            <w:vAlign w:val="center"/>
+          </w:tcPr>
+          <w:p>
+            <w:pPr>
+              <w:adjustRightInd w:val="0"/>
+              <w:ind w:left="9"/>
+              <w:contextualSpacing/>
+              <w:jc w:val="center"/>
+              <w:rPr>
+                <w:rFonts w:asciiTheme="minorHAnsi" w:hAnsiTheme="minorHAnsi"/>
+                <w:color w:val="333333"/>
+                <w:sz w:val="16"/>
+                <w:szCs w:val="16"/>
+                <w:shd w:val="clear" w:color="auto" w:fill="FFFFFF"/>
+                <w:lang w:val="en-GB"/>
+              </w:rPr>
+            </w:pPr>
+            <w:r>
+              <w:rPr>
+                <w:rFonts w:asciiTheme="minorHAnsi" w:hAnsiTheme="minorHAnsi"/>
+                <w:color w:val="333333"/>
+                <w:sz w:val="16"/>
+                <w:szCs w:val="16"/>
+                <w:shd w:val="clear" w:color="auto" w:fill="FFFFFF"/>
+                <w:lang w:val="en-GB"/>
+              </w:rPr>
+              <w:t xml:space="preserve">Code / </w:t>
+            </w:r>
+          </w:p>
+          <w:p>
+            <w:pPr>
+              <w:adjustRightInd w:val="0"/>
+              <w:ind w:left="9"/>
+              <w:contextualSpacing/>
+              <w:jc w:val="center"/>
+              <w:rPr>
+                <w:rFonts w:asciiTheme="minorHAnsi" w:hAnsiTheme="minorHAnsi"/>
+                <w:color w:val="333333"/>
+                <w:sz w:val="16"/>
+                <w:szCs w:val="16"/>
+                <w:shd w:val="clear" w:color="auto" w:fill="FFFFFF"/>
+                <w:lang w:val="en-GB"/>
+              </w:rPr>
+            </w:pPr>
+            <w:r>
+              <w:rPr>
+                <w:rFonts w:asciiTheme="minorHAnsi" w:hAnsiTheme="minorHAnsi"/>
+                <w:color w:val="333333"/>
+                <w:sz w:val="16"/>
+                <w:szCs w:val="16"/>
+                <w:shd w:val="clear" w:color="auto" w:fill="FFFFFF"/>
+                <w:lang w:val="en-GB"/>
+              </w:rPr>
+              <w:t>Process</w:t>
+            </w:r>
+          </w:p>
+        </w:tc>
+        <w:tc>
+          <w:tcPr>
+            <w:tcW w:w="1134" w:type="dxa"/>
+            <w:vMerge w:val="restart"/>
+          </w:tcPr>
+          <w:p>
+            <w:pPr>
+              <w:adjustRightInd w:val="0"/>
+              <w:ind w:left="9"/>
+              <w:contextualSpacing/>
+              <w:rPr>
+                <w:rFonts w:asciiTheme="minorHAnsi" w:eastAsia="Times New Roman" w:hAnsiTheme="minorHAnsi" w:cs="Times New Roman"/>
+                <w:sz w:val="16"/>
+                <w:szCs w:val="16"/>
+                <w:lang w:val="en-GB"/>
+              </w:rPr>
+            </w:pPr>
+            <w:r>
+              <w:rPr>
+                <w:rFonts w:asciiTheme="minorHAnsi" w:hAnsiTheme="minorHAnsi"/>
+                <w:color w:val="333333"/>
+                <w:sz w:val="16"/>
+                <w:szCs w:val="16"/>
+                <w:shd w:val="clear" w:color="auto" w:fill="FFFFFF"/>
+                <w:lang w:val="en-GB"/>
+              </w:rPr>
+              <w:t>Implement working and maintainable software components.</w:t>
+            </w:r>
+          </w:p>
+          <w:p>
+            <w:pPr>
+              <w:adjustRightInd w:val="0"/>
+              <w:ind w:left="284"/>
+              <w:contextualSpacing/>
+              <w:jc w:val="center"/>
+              <w:rPr>
+                <w:rFonts w:asciiTheme="minorHAnsi" w:hAnsiTheme="minorHAnsi" w:cstheme="minorHAnsi"/>
+                <w:sz w:val="16"/>
+                <w:szCs w:val="16"/>
+                <w:lang w:val="en-GB"/>
+              </w:rPr>
+            </w:pPr>
+          </w:p>
+        </w:tc>
+        <w:tc>
+          <w:tcPr>
+            <w:tcW w:w="1002" w:type="dxa"/>
+          </w:tcPr>
+          <w:p>
+            <w:pPr>
+              <w:adjustRightInd w:val="0"/>
+              <w:ind w:left="9"/>
+              <w:contextualSpacing/>
+              <w:rPr>
+                <w:rFonts w:asciiTheme="minorHAnsi" w:hAnsiTheme="minorHAnsi"/>
+                <w:color w:val="333333"/>
+                <w:sz w:val="16"/>
+                <w:szCs w:val="16"/>
+                <w:shd w:val="clear" w:color="auto" w:fill="FFFFFF"/>
+                <w:lang w:val="en-GB"/>
+              </w:rPr>
+            </w:pPr>
+            <w:r>
+              <w:rPr>
+                <w:rFonts w:asciiTheme="minorHAnsi" w:hAnsiTheme="minorHAnsi"/>
+                <w:color w:val="333333"/>
+                <w:sz w:val="16"/>
+                <w:szCs w:val="16"/>
+                <w:shd w:val="clear" w:color="auto" w:fill="FFFFFF"/>
+                <w:lang w:val="en-GB"/>
+              </w:rPr>
+              <w:t>Prototype Python client/server</w:t>
+            </w:r>
+          </w:p>
+        </w:tc>
+        <w:tc>
+          <w:tcPr>
+            <w:tcW w:w="699" w:type="dxa"/>
+            <w:vAlign w:val="center"/>
+          </w:tcPr>
+          <w:p>
+            <w:pPr>
+              <w:adjustRightInd w:val="0"/>
+              <w:ind w:left="9"/>
+              <w:contextualSpacing/>
+              <w:jc w:val="center"/>
+              <w:rPr>
+                <w:rFonts w:asciiTheme="minorHAnsi" w:hAnsiTheme="minorHAnsi"/>
+                <w:color w:val="333333"/>
+                <w:sz w:val="16"/>
+                <w:szCs w:val="16"/>
+                <w:shd w:val="clear" w:color="auto" w:fill="FFFFFF"/>
+                <w:lang w:val="en-GB"/>
+              </w:rPr>
+            </w:pPr>
+            <w:r>
+              <w:rPr>
+                <w:rFonts w:asciiTheme="minorHAnsi" w:hAnsiTheme="minorHAnsi"/>
+                <w:color w:val="333333"/>
+                <w:sz w:val="16"/>
+                <w:szCs w:val="16"/>
+                <w:shd w:val="clear" w:color="auto" w:fill="FFFFFF"/>
+                <w:lang w:val="en-GB"/>
+              </w:rPr>
+              <w:t>40%</w:t>
+            </w:r>
+          </w:p>
+        </w:tc>
+        <w:tc>
+          <w:tcPr>
+            <w:tcW w:w="1396" w:type="dxa"/>
+          </w:tcPr>
+          <w:p>
+            <w:pPr>
+              <w:adjustRightInd w:val="0"/>
+              <w:ind w:left="9"/>
+              <w:contextualSpacing/>
+              <w:rPr>
+                <w:rFonts w:asciiTheme="minorHAnsi" w:hAnsiTheme="minorHAnsi"/>
+                <w:color w:val="333333"/>
+                <w:sz w:val="16"/>
+                <w:szCs w:val="16"/>
+                <w:shd w:val="clear" w:color="auto" w:fill="FFFFFF"/>
+                <w:lang w:val="en-GB"/>
+              </w:rPr>
+            </w:pPr>
+            <w:r>
+              <w:rPr>
+                <w:rFonts w:asciiTheme="minorHAnsi" w:hAnsiTheme="minorHAnsi"/>
+                <w:color w:val="333333"/>
+                <w:sz w:val="16"/>
+                <w:szCs w:val="16"/>
+                <w:shd w:val="clear" w:color="auto" w:fill="FFFFFF"/>
+                <w:lang w:val="en-GB"/>
+              </w:rPr>
+              <w:t>No submission</w:t>
+            </w:r>
+          </w:p>
+        </w:tc>
+        <w:tc>
+          <w:tcPr>
+            <w:tcW w:w="1681" w:type="dxa"/>
+          </w:tcPr>
+          <w:p>
+            <w:pPr>
+              <w:adjustRightInd w:val="0"/>
+              <w:ind w:left="9"/>
+              <w:contextualSpacing/>
+              <w:rPr>
+                <w:rFonts w:asciiTheme="minorHAnsi" w:hAnsiTheme="minorHAnsi"/>
+                <w:color w:val="333333"/>
+                <w:sz w:val="16"/>
+                <w:szCs w:val="16"/>
+                <w:shd w:val="clear" w:color="auto" w:fill="FFFFFF"/>
+                <w:lang w:val="en-GB"/>
+              </w:rPr>
+            </w:pPr>
+            <w:r>
+              <w:rPr>
+                <w:rFonts w:asciiTheme="minorHAnsi" w:hAnsiTheme="minorHAnsi"/>
+                <w:color w:val="333333"/>
+                <w:sz w:val="16"/>
+                <w:szCs w:val="16"/>
+                <w:shd w:val="clear" w:color="auto" w:fill="FFFFFF"/>
+                <w:lang w:val="en-GB"/>
+              </w:rPr>
+              <w:t>Client &amp; server applications can’t communicate</w:t>
+            </w:r>
+          </w:p>
+        </w:tc>
+        <w:tc>
+          <w:tcPr>
+            <w:tcW w:w="1681" w:type="dxa"/>
+          </w:tcPr>
+          <w:p>
+            <w:pPr>
+              <w:adjustRightInd w:val="0"/>
+              <w:ind w:left="9"/>
+              <w:contextualSpacing/>
+              <w:rPr>
+                <w:rFonts w:asciiTheme="minorHAnsi" w:hAnsiTheme="minorHAnsi"/>
+                <w:color w:val="333333"/>
+                <w:sz w:val="16"/>
+                <w:szCs w:val="16"/>
+                <w:shd w:val="clear" w:color="auto" w:fill="FFFFFF"/>
+                <w:lang w:val="en-GB"/>
+              </w:rPr>
+            </w:pPr>
+            <w:r>
+              <w:rPr>
+                <w:rFonts w:asciiTheme="minorHAnsi" w:hAnsiTheme="minorHAnsi"/>
+                <w:color w:val="333333"/>
+                <w:sz w:val="16"/>
+                <w:szCs w:val="16"/>
+                <w:shd w:val="clear" w:color="auto" w:fill="FFFFFF"/>
+                <w:lang w:val="en-GB"/>
+              </w:rPr>
+              <w:t>Client &amp; server applications can’t communicate reliably</w:t>
+            </w:r>
+          </w:p>
+        </w:tc>
+        <w:tc>
+          <w:tcPr>
+            <w:tcW w:w="1680" w:type="dxa"/>
+          </w:tcPr>
+          <w:p>
+            <w:pPr>
+              <w:adjustRightInd w:val="0"/>
+              <w:ind w:left="9"/>
+              <w:contextualSpacing/>
+              <w:rPr>
+                <w:rFonts w:asciiTheme="minorHAnsi" w:hAnsiTheme="minorHAnsi"/>
+                <w:color w:val="333333"/>
+                <w:sz w:val="16"/>
+                <w:szCs w:val="16"/>
+                <w:shd w:val="clear" w:color="auto" w:fill="FFFFFF"/>
+                <w:lang w:val="en-GB"/>
+              </w:rPr>
+            </w:pPr>
+            <w:r>
+              <w:rPr>
+                <w:rFonts w:asciiTheme="minorHAnsi" w:hAnsiTheme="minorHAnsi"/>
+                <w:color w:val="333333"/>
+                <w:sz w:val="16"/>
+                <w:szCs w:val="16"/>
+                <w:shd w:val="clear" w:color="auto" w:fill="FFFFFF"/>
+                <w:lang w:val="en-GB"/>
+              </w:rPr>
+              <w:t>Client &amp; server applications communicate reliably</w:t>
+            </w:r>
+          </w:p>
+        </w:tc>
+        <w:tc>
+          <w:tcPr>
+            <w:tcW w:w="1681" w:type="dxa"/>
+          </w:tcPr>
+          <w:p>
+            <w:pPr>
+              <w:adjustRightInd w:val="0"/>
+              <w:ind w:left="9"/>
+              <w:contextualSpacing/>
+              <w:rPr>
+                <w:rFonts w:asciiTheme="minorHAnsi" w:hAnsiTheme="minorHAnsi"/>
+                <w:color w:val="333333"/>
+                <w:sz w:val="16"/>
+                <w:szCs w:val="16"/>
+                <w:shd w:val="clear" w:color="auto" w:fill="FFFFFF"/>
+                <w:lang w:val="en-GB"/>
+              </w:rPr>
+            </w:pPr>
+            <w:r>
+              <w:rPr>
+                <w:rFonts w:asciiTheme="minorHAnsi" w:hAnsiTheme="minorHAnsi"/>
+                <w:color w:val="333333"/>
+                <w:sz w:val="16"/>
+                <w:szCs w:val="16"/>
+                <w:shd w:val="clear" w:color="auto" w:fill="FFFFFF"/>
+                <w:lang w:val="en-GB"/>
+              </w:rPr>
+              <w:t>Client &amp; server applications communicate reliably</w:t>
+            </w:r>
+          </w:p>
+          <w:p>
+            <w:pPr>
+              <w:adjustRightInd w:val="0"/>
+              <w:ind w:left="9"/>
+              <w:contextualSpacing/>
+              <w:rPr>
+                <w:rFonts w:asciiTheme="minorHAnsi" w:hAnsiTheme="minorHAnsi"/>
+                <w:color w:val="333333"/>
+                <w:sz w:val="16"/>
+                <w:szCs w:val="16"/>
+                <w:shd w:val="clear" w:color="auto" w:fill="FFFFFF"/>
+                <w:lang w:val="en-GB"/>
+              </w:rPr>
+            </w:pPr>
+          </w:p>
+          <w:p>
+            <w:pPr>
+              <w:adjustRightInd w:val="0"/>
+              <w:ind w:left="9"/>
+              <w:contextualSpacing/>
+              <w:rPr>
+                <w:rFonts w:asciiTheme="minorHAnsi" w:hAnsiTheme="minorHAnsi"/>
+                <w:color w:val="333333"/>
+                <w:sz w:val="16"/>
+                <w:szCs w:val="16"/>
+                <w:shd w:val="clear" w:color="auto" w:fill="FFFFFF"/>
+                <w:lang w:val="en-GB"/>
+              </w:rPr>
+            </w:pPr>
+            <w:r>
+              <w:rPr>
+                <w:rFonts w:asciiTheme="minorHAnsi" w:hAnsiTheme="minorHAnsi"/>
+                <w:color w:val="333333"/>
+                <w:sz w:val="16"/>
+                <w:szCs w:val="16"/>
+                <w:shd w:val="clear" w:color="auto" w:fill="FFFFFF"/>
+                <w:lang w:val="en-GB"/>
+              </w:rPr>
+              <w:t>Evidence of JSON data format</w:t>
+            </w:r>
+          </w:p>
+        </w:tc>
+        <w:tc>
+          <w:tcPr>
+            <w:tcW w:w="1681" w:type="dxa"/>
+          </w:tcPr>
+          <w:p>
+            <w:pPr>
+              <w:adjustRightInd w:val="0"/>
+              <w:ind w:left="9"/>
+              <w:contextualSpacing/>
+              <w:rPr>
+                <w:rFonts w:asciiTheme="minorHAnsi" w:hAnsiTheme="minorHAnsi"/>
+                <w:color w:val="333333"/>
+                <w:sz w:val="16"/>
+                <w:szCs w:val="16"/>
+                <w:shd w:val="clear" w:color="auto" w:fill="FFFFFF"/>
+                <w:lang w:val="en-GB"/>
+              </w:rPr>
+            </w:pPr>
+            <w:r>
+              <w:rPr>
+                <w:rFonts w:asciiTheme="minorHAnsi" w:hAnsiTheme="minorHAnsi"/>
+                <w:color w:val="333333"/>
+                <w:sz w:val="16"/>
+                <w:szCs w:val="16"/>
+                <w:shd w:val="clear" w:color="auto" w:fill="FFFFFF"/>
+                <w:lang w:val="en-GB"/>
+              </w:rPr>
+              <w:t>Client &amp; server applications communicate reliably</w:t>
+            </w:r>
+          </w:p>
+          <w:p>
+            <w:pPr>
+              <w:adjustRightInd w:val="0"/>
+              <w:ind w:left="9"/>
+              <w:contextualSpacing/>
+              <w:rPr>
+                <w:rFonts w:asciiTheme="minorHAnsi" w:hAnsiTheme="minorHAnsi"/>
+                <w:color w:val="333333"/>
+                <w:sz w:val="16"/>
+                <w:szCs w:val="16"/>
+                <w:shd w:val="clear" w:color="auto" w:fill="FFFFFF"/>
+                <w:lang w:val="en-GB"/>
+              </w:rPr>
+            </w:pPr>
+          </w:p>
+          <w:p>
+            <w:pPr>
+              <w:adjustRightInd w:val="0"/>
+              <w:ind w:left="9"/>
+              <w:contextualSpacing/>
+              <w:rPr>
+                <w:rFonts w:asciiTheme="minorHAnsi" w:hAnsiTheme="minorHAnsi"/>
+                <w:color w:val="333333"/>
+                <w:sz w:val="16"/>
+                <w:szCs w:val="16"/>
+                <w:shd w:val="clear" w:color="auto" w:fill="FFFFFF"/>
+                <w:lang w:val="en-GB"/>
+              </w:rPr>
+            </w:pPr>
+            <w:r>
+              <w:rPr>
+                <w:rFonts w:asciiTheme="minorHAnsi" w:hAnsiTheme="minorHAnsi"/>
+                <w:color w:val="333333"/>
+                <w:sz w:val="16"/>
+                <w:szCs w:val="16"/>
+                <w:shd w:val="clear" w:color="auto" w:fill="FFFFFF"/>
+                <w:lang w:val="en-GB"/>
+              </w:rPr>
+              <w:t>Evidence of complex JSON data format(s)</w:t>
+            </w:r>
+          </w:p>
+        </w:tc>
+        <w:tc>
+          <w:tcPr>
+            <w:tcW w:w="1540" w:type="dxa"/>
+          </w:tcPr>
+          <w:p>
+            <w:pPr>
+              <w:adjustRightInd w:val="0"/>
+              <w:ind w:left="9"/>
+              <w:contextualSpacing/>
+              <w:rPr>
+                <w:rFonts w:asciiTheme="minorHAnsi" w:hAnsiTheme="minorHAnsi"/>
+                <w:color w:val="333333"/>
+                <w:sz w:val="16"/>
+                <w:szCs w:val="16"/>
+                <w:shd w:val="clear" w:color="auto" w:fill="FFFFFF"/>
+                <w:lang w:val="en-GB"/>
+              </w:rPr>
+            </w:pPr>
+            <w:r>
+              <w:rPr>
+                <w:rFonts w:asciiTheme="minorHAnsi" w:hAnsiTheme="minorHAnsi"/>
+                <w:color w:val="333333"/>
+                <w:sz w:val="16"/>
+                <w:szCs w:val="16"/>
+                <w:shd w:val="clear" w:color="auto" w:fill="FFFFFF"/>
+                <w:lang w:val="en-GB"/>
+              </w:rPr>
+              <w:t>Client &amp; server applications communicate reliably with multiple message types</w:t>
+            </w:r>
+          </w:p>
+          <w:p>
+            <w:pPr>
+              <w:adjustRightInd w:val="0"/>
+              <w:ind w:left="9"/>
+              <w:contextualSpacing/>
+              <w:rPr>
+                <w:rFonts w:asciiTheme="minorHAnsi" w:hAnsiTheme="minorHAnsi"/>
+                <w:color w:val="333333"/>
+                <w:sz w:val="16"/>
+                <w:szCs w:val="16"/>
+                <w:shd w:val="clear" w:color="auto" w:fill="FFFFFF"/>
+                <w:lang w:val="en-GB"/>
+              </w:rPr>
+            </w:pPr>
+          </w:p>
+          <w:p>
+            <w:pPr>
+              <w:adjustRightInd w:val="0"/>
+              <w:ind w:left="9"/>
+              <w:contextualSpacing/>
+              <w:rPr>
+                <w:rFonts w:asciiTheme="minorHAnsi" w:hAnsiTheme="minorHAnsi"/>
+                <w:color w:val="333333"/>
+                <w:sz w:val="16"/>
+                <w:szCs w:val="16"/>
+                <w:shd w:val="clear" w:color="auto" w:fill="FFFFFF"/>
+                <w:lang w:val="en-GB"/>
+              </w:rPr>
+            </w:pPr>
+            <w:r>
+              <w:rPr>
+                <w:rFonts w:asciiTheme="minorHAnsi" w:hAnsiTheme="minorHAnsi"/>
+                <w:color w:val="333333"/>
+                <w:sz w:val="16"/>
+                <w:szCs w:val="16"/>
+                <w:shd w:val="clear" w:color="auto" w:fill="FFFFFF"/>
+                <w:lang w:val="en-GB"/>
+              </w:rPr>
+              <w:t>Evidence of complex JSON data format(s)</w:t>
+            </w:r>
+          </w:p>
+        </w:tc>
+      </w:tr>
+      <w:tr>
+        <w:trPr>
+          <w:trHeight w:val="920"/>
+        </w:trPr>
+        <w:tc>
+          <w:tcPr>
+            <w:tcW w:w="765" w:type="dxa"/>
+            <w:vMerge/>
+            <w:vAlign w:val="center"/>
+          </w:tcPr>
+          <w:p>
+            <w:pPr>
+              <w:pBdr>
+                <w:top w:val="nil"/>
+                <w:left w:val="nil"/>
+                <w:bottom w:val="nil"/>
+                <w:right w:val="nil"/>
+                <w:between w:val="nil"/>
+              </w:pBdr>
+              <w:adjustRightInd w:val="0"/>
+              <w:ind w:left="9"/>
+              <w:contextualSpacing/>
+              <w:jc w:val="center"/>
+              <w:rPr>
+                <w:rFonts w:asciiTheme="minorHAnsi" w:hAnsiTheme="minorHAnsi"/>
+                <w:color w:val="333333"/>
+                <w:sz w:val="16"/>
+                <w:szCs w:val="16"/>
+                <w:shd w:val="clear" w:color="auto" w:fill="FFFFFF"/>
+                <w:lang w:val="en-GB"/>
+              </w:rPr>
+            </w:pPr>
+          </w:p>
+        </w:tc>
+        <w:tc>
+          <w:tcPr>
+            <w:tcW w:w="1134" w:type="dxa"/>
+            <w:vMerge/>
+          </w:tcPr>
+          <w:p>
+            <w:pPr>
+              <w:adjustRightInd w:val="0"/>
+              <w:ind w:left="284"/>
+              <w:contextualSpacing/>
+              <w:jc w:val="center"/>
+              <w:rPr>
+                <w:rFonts w:asciiTheme="minorHAnsi" w:hAnsiTheme="minorHAnsi" w:cstheme="minorHAnsi"/>
+                <w:sz w:val="16"/>
+                <w:szCs w:val="16"/>
+                <w:lang w:val="en-GB"/>
+              </w:rPr>
+            </w:pPr>
+          </w:p>
+        </w:tc>
+        <w:tc>
+          <w:tcPr>
+            <w:tcW w:w="1002" w:type="dxa"/>
+          </w:tcPr>
+          <w:p>
+            <w:pPr>
+              <w:adjustRightInd w:val="0"/>
+              <w:ind w:left="9"/>
+              <w:contextualSpacing/>
+              <w:rPr>
+                <w:rFonts w:asciiTheme="minorHAnsi" w:hAnsiTheme="minorHAnsi"/>
+                <w:color w:val="333333"/>
+                <w:sz w:val="16"/>
+                <w:szCs w:val="16"/>
+                <w:shd w:val="clear" w:color="auto" w:fill="FFFFFF"/>
+                <w:lang w:val="en-GB"/>
+              </w:rPr>
+            </w:pPr>
+            <w:r>
+              <w:rPr>
+                <w:rFonts w:asciiTheme="minorHAnsi" w:hAnsiTheme="minorHAnsi"/>
+                <w:color w:val="333333"/>
+                <w:sz w:val="16"/>
+                <w:szCs w:val="16"/>
+                <w:shd w:val="clear" w:color="auto" w:fill="FFFFFF"/>
+                <w:lang w:val="en-GB"/>
+              </w:rPr>
+              <w:t>SQL Testbed</w:t>
+            </w:r>
+          </w:p>
+        </w:tc>
+        <w:tc>
+          <w:tcPr>
+            <w:tcW w:w="699" w:type="dxa"/>
+            <w:vAlign w:val="center"/>
+          </w:tcPr>
+          <w:p>
+            <w:pPr>
+              <w:adjustRightInd w:val="0"/>
+              <w:ind w:left="9"/>
+              <w:contextualSpacing/>
+              <w:jc w:val="center"/>
+              <w:rPr>
+                <w:rFonts w:asciiTheme="minorHAnsi" w:hAnsiTheme="minorHAnsi"/>
+                <w:color w:val="333333"/>
+                <w:sz w:val="16"/>
+                <w:szCs w:val="16"/>
+                <w:shd w:val="clear" w:color="auto" w:fill="FFFFFF"/>
+                <w:lang w:val="en-GB"/>
+              </w:rPr>
+            </w:pPr>
+            <w:r>
+              <w:rPr>
+                <w:rFonts w:asciiTheme="minorHAnsi" w:hAnsiTheme="minorHAnsi"/>
+                <w:color w:val="333333"/>
+                <w:sz w:val="16"/>
+                <w:szCs w:val="16"/>
+                <w:shd w:val="clear" w:color="auto" w:fill="FFFFFF"/>
+                <w:lang w:val="en-GB"/>
+              </w:rPr>
+              <w:t>30%</w:t>
+            </w:r>
+          </w:p>
+        </w:tc>
+        <w:tc>
+          <w:tcPr>
+            <w:tcW w:w="1396" w:type="dxa"/>
+          </w:tcPr>
+          <w:p>
+            <w:pPr>
+              <w:adjustRightInd w:val="0"/>
+              <w:ind w:left="9"/>
+              <w:contextualSpacing/>
+              <w:rPr>
+                <w:rFonts w:asciiTheme="minorHAnsi" w:hAnsiTheme="minorHAnsi"/>
+                <w:color w:val="333333"/>
+                <w:sz w:val="16"/>
+                <w:szCs w:val="16"/>
+                <w:shd w:val="clear" w:color="auto" w:fill="FFFFFF"/>
+                <w:lang w:val="en-GB"/>
+              </w:rPr>
+            </w:pPr>
+            <w:r>
+              <w:rPr>
+                <w:rFonts w:asciiTheme="minorHAnsi" w:hAnsiTheme="minorHAnsi"/>
+                <w:color w:val="333333"/>
+                <w:sz w:val="16"/>
+                <w:szCs w:val="16"/>
+                <w:shd w:val="clear" w:color="auto" w:fill="FFFFFF"/>
+                <w:lang w:val="en-GB"/>
+              </w:rPr>
+              <w:t>No submission</w:t>
+            </w:r>
+          </w:p>
+        </w:tc>
+        <w:tc>
+          <w:tcPr>
+            <w:tcW w:w="1681" w:type="dxa"/>
+          </w:tcPr>
+          <w:p>
+            <w:pPr>
+              <w:adjustRightInd w:val="0"/>
+              <w:ind w:left="9"/>
+              <w:contextualSpacing/>
+              <w:rPr>
+                <w:rFonts w:asciiTheme="minorHAnsi" w:hAnsiTheme="minorHAnsi"/>
+                <w:color w:val="333333"/>
+                <w:sz w:val="16"/>
+                <w:szCs w:val="16"/>
+                <w:shd w:val="clear" w:color="auto" w:fill="FFFFFF"/>
+                <w:lang w:val="en-GB"/>
+              </w:rPr>
+            </w:pPr>
+            <w:r>
+              <w:rPr>
+                <w:rFonts w:asciiTheme="minorHAnsi" w:hAnsiTheme="minorHAnsi"/>
+                <w:color w:val="333333"/>
+                <w:sz w:val="16"/>
+                <w:szCs w:val="16"/>
+                <w:shd w:val="clear" w:color="auto" w:fill="FFFFFF"/>
+                <w:lang w:val="en-GB"/>
+              </w:rPr>
+              <w:t>Application can’t CRUD database</w:t>
+            </w:r>
+          </w:p>
+        </w:tc>
+        <w:tc>
+          <w:tcPr>
+            <w:tcW w:w="1681" w:type="dxa"/>
+          </w:tcPr>
+          <w:p>
+            <w:pPr>
+              <w:adjustRightInd w:val="0"/>
+              <w:ind w:left="9"/>
+              <w:contextualSpacing/>
+              <w:rPr>
+                <w:rFonts w:asciiTheme="minorHAnsi" w:hAnsiTheme="minorHAnsi"/>
+                <w:color w:val="333333"/>
+                <w:sz w:val="16"/>
+                <w:szCs w:val="16"/>
+                <w:shd w:val="clear" w:color="auto" w:fill="FFFFFF"/>
+                <w:lang w:val="en-GB"/>
+              </w:rPr>
+            </w:pPr>
+            <w:r>
+              <w:rPr>
+                <w:rFonts w:asciiTheme="minorHAnsi" w:hAnsiTheme="minorHAnsi"/>
+                <w:color w:val="333333"/>
+                <w:sz w:val="16"/>
+                <w:szCs w:val="16"/>
+                <w:shd w:val="clear" w:color="auto" w:fill="FFFFFF"/>
+                <w:lang w:val="en-GB"/>
+              </w:rPr>
+              <w:t xml:space="preserve">Application can’t reliably CRUD </w:t>
+            </w:r>
+            <w:r>
+              <w:rPr>
+                <w:rFonts w:asciiTheme="minorHAnsi" w:hAnsiTheme="minorHAnsi"/>
+                <w:color w:val="333333"/>
+                <w:sz w:val="16"/>
+                <w:szCs w:val="16"/>
+                <w:shd w:val="clear" w:color="auto" w:fill="FFFFFF"/>
+                <w:lang w:val="en-GB"/>
+              </w:rPr>
+              <w:t xml:space="preserve"> database</w:t>
+            </w:r>
+          </w:p>
+        </w:tc>
+        <w:tc>
+          <w:tcPr>
+            <w:tcW w:w="1680" w:type="dxa"/>
+          </w:tcPr>
+          <w:p>
+            <w:pPr>
+              <w:adjustRightInd w:val="0"/>
+              <w:ind w:left="9"/>
+              <w:contextualSpacing/>
+              <w:rPr>
+                <w:rFonts w:asciiTheme="minorHAnsi" w:hAnsiTheme="minorHAnsi"/>
+                <w:color w:val="333333"/>
+                <w:sz w:val="16"/>
+                <w:szCs w:val="16"/>
+                <w:shd w:val="clear" w:color="auto" w:fill="FFFFFF"/>
+                <w:lang w:val="en-GB"/>
+              </w:rPr>
+            </w:pPr>
+            <w:r>
+              <w:rPr>
+                <w:rFonts w:asciiTheme="minorHAnsi" w:hAnsiTheme="minorHAnsi"/>
+                <w:color w:val="333333"/>
+                <w:sz w:val="16"/>
+                <w:szCs w:val="16"/>
+                <w:shd w:val="clear" w:color="auto" w:fill="FFFFFF"/>
+                <w:lang w:val="en-GB"/>
+              </w:rPr>
+              <w:t>Application reliably CRUDs database</w:t>
+            </w:r>
+          </w:p>
+        </w:tc>
+        <w:tc>
+          <w:tcPr>
+            <w:tcW w:w="1681" w:type="dxa"/>
+          </w:tcPr>
+          <w:p>
+            <w:pPr>
+              <w:adjustRightInd w:val="0"/>
+              <w:ind w:left="9"/>
+              <w:contextualSpacing/>
+              <w:rPr>
+                <w:rFonts w:asciiTheme="minorHAnsi" w:hAnsiTheme="minorHAnsi"/>
+                <w:color w:val="333333"/>
+                <w:sz w:val="16"/>
+                <w:szCs w:val="16"/>
+                <w:shd w:val="clear" w:color="auto" w:fill="FFFFFF"/>
+                <w:lang w:val="en-GB"/>
+              </w:rPr>
+            </w:pPr>
+            <w:r>
+              <w:rPr>
+                <w:rFonts w:asciiTheme="minorHAnsi" w:hAnsiTheme="minorHAnsi"/>
+                <w:color w:val="333333"/>
+                <w:sz w:val="16"/>
+                <w:szCs w:val="16"/>
+                <w:shd w:val="clear" w:color="auto" w:fill="FFFFFF"/>
+                <w:lang w:val="en-GB"/>
+              </w:rPr>
+              <w:t>Application reliably CRUDs database</w:t>
+            </w:r>
+          </w:p>
+          <w:p>
+            <w:pPr>
+              <w:adjustRightInd w:val="0"/>
+              <w:ind w:left="9"/>
+              <w:contextualSpacing/>
+              <w:rPr>
+                <w:rFonts w:asciiTheme="minorHAnsi" w:hAnsiTheme="minorHAnsi"/>
+                <w:color w:val="333333"/>
+                <w:sz w:val="16"/>
+                <w:szCs w:val="16"/>
+                <w:shd w:val="clear" w:color="auto" w:fill="FFFFFF"/>
+                <w:lang w:val="en-GB"/>
+              </w:rPr>
+            </w:pPr>
+          </w:p>
+          <w:p>
+            <w:pPr>
+              <w:adjustRightInd w:val="0"/>
+              <w:ind w:left="9"/>
+              <w:contextualSpacing/>
+              <w:rPr>
+                <w:rFonts w:asciiTheme="minorHAnsi" w:hAnsiTheme="minorHAnsi"/>
+                <w:color w:val="333333"/>
+                <w:sz w:val="16"/>
+                <w:szCs w:val="16"/>
+                <w:shd w:val="clear" w:color="auto" w:fill="FFFFFF"/>
+                <w:lang w:val="en-GB"/>
+              </w:rPr>
+            </w:pPr>
+            <w:r>
+              <w:rPr>
+                <w:rFonts w:asciiTheme="minorHAnsi" w:hAnsiTheme="minorHAnsi"/>
+                <w:color w:val="333333"/>
+                <w:sz w:val="16"/>
+                <w:szCs w:val="16"/>
+                <w:shd w:val="clear" w:color="auto" w:fill="FFFFFF"/>
+                <w:lang w:val="en-GB"/>
+              </w:rPr>
+              <w:t>Database is stored on server, interface on client</w:t>
+            </w:r>
+          </w:p>
+        </w:tc>
+        <w:tc>
+          <w:tcPr>
+            <w:tcW w:w="1681" w:type="dxa"/>
+          </w:tcPr>
+          <w:p>
+            <w:pPr>
+              <w:adjustRightInd w:val="0"/>
+              <w:ind w:left="9"/>
+              <w:contextualSpacing/>
+              <w:rPr>
+                <w:rFonts w:asciiTheme="minorHAnsi" w:hAnsiTheme="minorHAnsi"/>
+                <w:color w:val="333333"/>
+                <w:sz w:val="16"/>
+                <w:szCs w:val="16"/>
+                <w:shd w:val="clear" w:color="auto" w:fill="FFFFFF"/>
+                <w:lang w:val="en-GB"/>
+              </w:rPr>
+            </w:pPr>
+            <w:r>
+              <w:rPr>
+                <w:rFonts w:asciiTheme="minorHAnsi" w:hAnsiTheme="minorHAnsi"/>
+                <w:color w:val="333333"/>
+                <w:sz w:val="16"/>
+                <w:szCs w:val="16"/>
+                <w:shd w:val="clear" w:color="auto" w:fill="FFFFFF"/>
+                <w:lang w:val="en-GB"/>
+              </w:rPr>
+              <w:t>Application reliably CRUDs database</w:t>
+            </w:r>
+          </w:p>
+          <w:p>
+            <w:pPr>
+              <w:adjustRightInd w:val="0"/>
+              <w:ind w:left="9"/>
+              <w:contextualSpacing/>
+              <w:rPr>
+                <w:rFonts w:asciiTheme="minorHAnsi" w:hAnsiTheme="minorHAnsi"/>
+                <w:color w:val="333333"/>
+                <w:sz w:val="16"/>
+                <w:szCs w:val="16"/>
+                <w:shd w:val="clear" w:color="auto" w:fill="FFFFFF"/>
+                <w:lang w:val="en-GB"/>
+              </w:rPr>
+            </w:pPr>
+          </w:p>
+          <w:p>
+            <w:pPr>
+              <w:adjustRightInd w:val="0"/>
+              <w:ind w:left="9"/>
+              <w:contextualSpacing/>
+              <w:rPr>
+                <w:rFonts w:asciiTheme="minorHAnsi" w:hAnsiTheme="minorHAnsi"/>
+                <w:color w:val="333333"/>
+                <w:sz w:val="16"/>
+                <w:szCs w:val="16"/>
+                <w:shd w:val="clear" w:color="auto" w:fill="FFFFFF"/>
+                <w:lang w:val="en-GB"/>
+              </w:rPr>
+            </w:pPr>
+            <w:r>
+              <w:rPr>
+                <w:rFonts w:asciiTheme="minorHAnsi" w:hAnsiTheme="minorHAnsi"/>
+                <w:color w:val="333333"/>
+                <w:sz w:val="16"/>
+                <w:szCs w:val="16"/>
+                <w:shd w:val="clear" w:color="auto" w:fill="FFFFFF"/>
+                <w:lang w:val="en-GB"/>
+              </w:rPr>
+              <w:t>Database is stored on server, interface on client</w:t>
+            </w:r>
+          </w:p>
+          <w:p>
+            <w:pPr>
+              <w:adjustRightInd w:val="0"/>
+              <w:ind w:left="9"/>
+              <w:contextualSpacing/>
+              <w:rPr>
+                <w:rFonts w:asciiTheme="minorHAnsi" w:hAnsiTheme="minorHAnsi"/>
+                <w:color w:val="333333"/>
+                <w:sz w:val="16"/>
+                <w:szCs w:val="16"/>
+                <w:shd w:val="clear" w:color="auto" w:fill="FFFFFF"/>
+                <w:lang w:val="en-GB"/>
+              </w:rPr>
+            </w:pPr>
+          </w:p>
+          <w:p>
+            <w:pPr>
+              <w:adjustRightInd w:val="0"/>
+              <w:ind w:left="9"/>
+              <w:contextualSpacing/>
+              <w:rPr>
+                <w:rFonts w:asciiTheme="minorHAnsi" w:hAnsiTheme="minorHAnsi"/>
+                <w:color w:val="333333"/>
+                <w:sz w:val="16"/>
+                <w:szCs w:val="16"/>
+                <w:shd w:val="clear" w:color="auto" w:fill="FFFFFF"/>
+                <w:lang w:val="en-GB"/>
+              </w:rPr>
+            </w:pPr>
+            <w:r>
+              <w:rPr>
+                <w:rFonts w:asciiTheme="minorHAnsi" w:hAnsiTheme="minorHAnsi"/>
+                <w:color w:val="333333"/>
+                <w:sz w:val="16"/>
+                <w:szCs w:val="16"/>
+                <w:shd w:val="clear" w:color="auto" w:fill="FFFFFF"/>
+                <w:lang w:val="en-GB"/>
+              </w:rPr>
+              <w:t xml:space="preserve">Some consideration given to </w:t>
+            </w:r>
+            <w:proofErr w:type="spellStart"/>
+            <w:r>
+              <w:rPr>
+                <w:rFonts w:asciiTheme="minorHAnsi" w:hAnsiTheme="minorHAnsi"/>
+                <w:color w:val="333333"/>
+                <w:sz w:val="16"/>
+                <w:szCs w:val="16"/>
+                <w:shd w:val="clear" w:color="auto" w:fill="FFFFFF"/>
+                <w:lang w:val="en-GB"/>
+              </w:rPr>
+              <w:t>PyQt</w:t>
+            </w:r>
+            <w:proofErr w:type="spellEnd"/>
+            <w:r>
+              <w:rPr>
+                <w:rFonts w:asciiTheme="minorHAnsi" w:hAnsiTheme="minorHAnsi"/>
+                <w:color w:val="333333"/>
+                <w:sz w:val="16"/>
+                <w:szCs w:val="16"/>
+                <w:shd w:val="clear" w:color="auto" w:fill="FFFFFF"/>
+                <w:lang w:val="en-GB"/>
+              </w:rPr>
+              <w:t xml:space="preserve"> for interface</w:t>
+            </w:r>
+          </w:p>
+        </w:tc>
+        <w:tc>
+          <w:tcPr>
+            <w:tcW w:w="1540" w:type="dxa"/>
+          </w:tcPr>
+          <w:p>
+            <w:pPr>
+              <w:adjustRightInd w:val="0"/>
+              <w:ind w:left="9"/>
+              <w:contextualSpacing/>
+              <w:rPr>
+                <w:rFonts w:asciiTheme="minorHAnsi" w:hAnsiTheme="minorHAnsi"/>
+                <w:color w:val="333333"/>
+                <w:sz w:val="16"/>
+                <w:szCs w:val="16"/>
+                <w:shd w:val="clear" w:color="auto" w:fill="FFFFFF"/>
+                <w:lang w:val="en-GB"/>
+              </w:rPr>
+            </w:pPr>
+            <w:r>
+              <w:rPr>
+                <w:rFonts w:asciiTheme="minorHAnsi" w:hAnsiTheme="minorHAnsi"/>
+                <w:color w:val="333333"/>
+                <w:sz w:val="16"/>
+                <w:szCs w:val="16"/>
+                <w:shd w:val="clear" w:color="auto" w:fill="FFFFFF"/>
+                <w:lang w:val="en-GB"/>
+              </w:rPr>
+              <w:t>Application reliably CRUDs database</w:t>
+            </w:r>
+          </w:p>
+          <w:p>
+            <w:pPr>
+              <w:adjustRightInd w:val="0"/>
+              <w:ind w:left="9"/>
+              <w:contextualSpacing/>
+              <w:rPr>
+                <w:rFonts w:asciiTheme="minorHAnsi" w:hAnsiTheme="minorHAnsi"/>
+                <w:color w:val="333333"/>
+                <w:sz w:val="16"/>
+                <w:szCs w:val="16"/>
+                <w:shd w:val="clear" w:color="auto" w:fill="FFFFFF"/>
+                <w:lang w:val="en-GB"/>
+              </w:rPr>
+            </w:pPr>
+          </w:p>
+          <w:p>
+            <w:pPr>
+              <w:adjustRightInd w:val="0"/>
+              <w:ind w:left="9"/>
+              <w:contextualSpacing/>
+              <w:rPr>
+                <w:rFonts w:asciiTheme="minorHAnsi" w:hAnsiTheme="minorHAnsi"/>
+                <w:color w:val="333333"/>
+                <w:sz w:val="16"/>
+                <w:szCs w:val="16"/>
+                <w:shd w:val="clear" w:color="auto" w:fill="FFFFFF"/>
+                <w:lang w:val="en-GB"/>
+              </w:rPr>
+            </w:pPr>
+            <w:r>
+              <w:rPr>
+                <w:rFonts w:asciiTheme="minorHAnsi" w:hAnsiTheme="minorHAnsi"/>
+                <w:color w:val="333333"/>
+                <w:sz w:val="16"/>
+                <w:szCs w:val="16"/>
+                <w:shd w:val="clear" w:color="auto" w:fill="FFFFFF"/>
+                <w:lang w:val="en-GB"/>
+              </w:rPr>
+              <w:t>Database is stored on server, interface on client</w:t>
+            </w:r>
+          </w:p>
+          <w:p>
+            <w:pPr>
+              <w:adjustRightInd w:val="0"/>
+              <w:ind w:left="9"/>
+              <w:contextualSpacing/>
+              <w:rPr>
+                <w:rFonts w:asciiTheme="minorHAnsi" w:hAnsiTheme="minorHAnsi"/>
+                <w:color w:val="333333"/>
+                <w:sz w:val="16"/>
+                <w:szCs w:val="16"/>
+                <w:shd w:val="clear" w:color="auto" w:fill="FFFFFF"/>
+                <w:lang w:val="en-GB"/>
+              </w:rPr>
+            </w:pPr>
+          </w:p>
+          <w:p>
+            <w:pPr>
+              <w:adjustRightInd w:val="0"/>
+              <w:ind w:left="9"/>
+              <w:contextualSpacing/>
+              <w:rPr>
+                <w:rFonts w:asciiTheme="minorHAnsi" w:hAnsiTheme="minorHAnsi"/>
+                <w:color w:val="333333"/>
+                <w:sz w:val="16"/>
+                <w:szCs w:val="16"/>
+                <w:shd w:val="clear" w:color="auto" w:fill="FFFFFF"/>
+                <w:lang w:val="en-GB"/>
+              </w:rPr>
+            </w:pPr>
+            <w:r>
+              <w:rPr>
+                <w:rFonts w:asciiTheme="minorHAnsi" w:hAnsiTheme="minorHAnsi"/>
+                <w:color w:val="333333"/>
+                <w:sz w:val="16"/>
+                <w:szCs w:val="16"/>
+                <w:shd w:val="clear" w:color="auto" w:fill="FFFFFF"/>
+                <w:lang w:val="en-GB"/>
+              </w:rPr>
+              <w:t xml:space="preserve">Much consideration given to </w:t>
+            </w:r>
+            <w:proofErr w:type="spellStart"/>
+            <w:r>
+              <w:rPr>
+                <w:rFonts w:asciiTheme="minorHAnsi" w:hAnsiTheme="minorHAnsi"/>
+                <w:color w:val="333333"/>
+                <w:sz w:val="16"/>
+                <w:szCs w:val="16"/>
+                <w:shd w:val="clear" w:color="auto" w:fill="FFFFFF"/>
+                <w:lang w:val="en-GB"/>
+              </w:rPr>
+              <w:t>PyQt</w:t>
+            </w:r>
+            <w:proofErr w:type="spellEnd"/>
+            <w:r>
+              <w:rPr>
+                <w:rFonts w:asciiTheme="minorHAnsi" w:hAnsiTheme="minorHAnsi"/>
+                <w:color w:val="333333"/>
+                <w:sz w:val="16"/>
+                <w:szCs w:val="16"/>
+                <w:shd w:val="clear" w:color="auto" w:fill="FFFFFF"/>
+                <w:lang w:val="en-GB"/>
+              </w:rPr>
+              <w:t xml:space="preserve"> for interface</w:t>
+            </w:r>
+          </w:p>
+        </w:tc>
+      </w:tr>
+      <w:tr>
+        <w:trPr>
+          <w:trHeight w:val="920"/>
+        </w:trPr>
+        <w:tc>
+          <w:tcPr>
+            <w:tcW w:w="765" w:type="dxa"/>
+            <w:vMerge/>
+            <w:vAlign w:val="center"/>
+          </w:tcPr>
+          <w:p>
+            <w:pPr>
+              <w:pBdr>
+                <w:top w:val="nil"/>
+                <w:left w:val="nil"/>
+                <w:bottom w:val="nil"/>
+                <w:right w:val="nil"/>
+                <w:between w:val="nil"/>
+              </w:pBdr>
+              <w:adjustRightInd w:val="0"/>
+              <w:ind w:left="9"/>
+              <w:contextualSpacing/>
+              <w:jc w:val="center"/>
+              <w:rPr>
+                <w:rFonts w:asciiTheme="minorHAnsi" w:hAnsiTheme="minorHAnsi"/>
+                <w:color w:val="333333"/>
+                <w:sz w:val="16"/>
+                <w:szCs w:val="16"/>
+                <w:shd w:val="clear" w:color="auto" w:fill="FFFFFF"/>
+                <w:lang w:val="en-GB"/>
+              </w:rPr>
+            </w:pPr>
+          </w:p>
+        </w:tc>
+        <w:tc>
+          <w:tcPr>
+            <w:tcW w:w="1134" w:type="dxa"/>
+            <w:vMerge/>
+          </w:tcPr>
+          <w:p>
+            <w:pPr>
+              <w:adjustRightInd w:val="0"/>
+              <w:ind w:left="284"/>
+              <w:contextualSpacing/>
+              <w:jc w:val="center"/>
+              <w:rPr>
+                <w:rFonts w:asciiTheme="minorHAnsi" w:hAnsiTheme="minorHAnsi" w:cstheme="minorHAnsi"/>
+                <w:sz w:val="16"/>
+                <w:szCs w:val="16"/>
+                <w:lang w:val="en-GB"/>
+              </w:rPr>
+            </w:pPr>
+          </w:p>
+        </w:tc>
+        <w:tc>
+          <w:tcPr>
+            <w:tcW w:w="1002" w:type="dxa"/>
+          </w:tcPr>
+          <w:p>
+            <w:pPr>
+              <w:adjustRightInd w:val="0"/>
+              <w:ind w:left="9"/>
+              <w:contextualSpacing/>
+              <w:rPr>
+                <w:rFonts w:asciiTheme="minorHAnsi" w:hAnsiTheme="minorHAnsi"/>
+                <w:color w:val="333333"/>
+                <w:sz w:val="16"/>
+                <w:szCs w:val="16"/>
+                <w:shd w:val="clear" w:color="auto" w:fill="FFFFFF"/>
+                <w:lang w:val="en-GB"/>
+              </w:rPr>
+            </w:pPr>
+            <w:r>
+              <w:rPr>
+                <w:rFonts w:asciiTheme="minorHAnsi" w:hAnsiTheme="minorHAnsi"/>
+                <w:color w:val="333333"/>
+                <w:sz w:val="16"/>
+                <w:szCs w:val="16"/>
+                <w:shd w:val="clear" w:color="auto" w:fill="FFFFFF"/>
+                <w:lang w:val="en-GB"/>
+              </w:rPr>
+              <w:t>Unreal Demo with persistent data storage</w:t>
+            </w:r>
+          </w:p>
+        </w:tc>
+        <w:tc>
+          <w:tcPr>
+            <w:tcW w:w="699" w:type="dxa"/>
+            <w:vAlign w:val="center"/>
+          </w:tcPr>
+          <w:p>
+            <w:pPr>
+              <w:adjustRightInd w:val="0"/>
+              <w:ind w:left="9"/>
+              <w:contextualSpacing/>
+              <w:jc w:val="center"/>
+              <w:rPr>
+                <w:rFonts w:asciiTheme="minorHAnsi" w:hAnsiTheme="minorHAnsi"/>
+                <w:color w:val="333333"/>
+                <w:sz w:val="16"/>
+                <w:szCs w:val="16"/>
+                <w:shd w:val="clear" w:color="auto" w:fill="FFFFFF"/>
+                <w:lang w:val="en-GB"/>
+              </w:rPr>
+            </w:pPr>
+            <w:r>
+              <w:rPr>
+                <w:rFonts w:asciiTheme="minorHAnsi" w:hAnsiTheme="minorHAnsi"/>
+                <w:color w:val="333333"/>
+                <w:sz w:val="16"/>
+                <w:szCs w:val="16"/>
+                <w:shd w:val="clear" w:color="auto" w:fill="FFFFFF"/>
+                <w:lang w:val="en-GB"/>
+              </w:rPr>
+              <w:t>30%</w:t>
+            </w:r>
+          </w:p>
+        </w:tc>
+        <w:tc>
+          <w:tcPr>
+            <w:tcW w:w="1396" w:type="dxa"/>
+          </w:tcPr>
+          <w:p>
+            <w:pPr>
+              <w:adjustRightInd w:val="0"/>
+              <w:ind w:left="9"/>
+              <w:contextualSpacing/>
+              <w:rPr>
+                <w:rFonts w:asciiTheme="minorHAnsi" w:hAnsiTheme="minorHAnsi"/>
+                <w:color w:val="333333"/>
+                <w:sz w:val="16"/>
+                <w:szCs w:val="16"/>
+                <w:shd w:val="clear" w:color="auto" w:fill="FFFFFF"/>
+                <w:lang w:val="en-GB"/>
+              </w:rPr>
+            </w:pPr>
+            <w:r>
+              <w:rPr>
+                <w:rFonts w:asciiTheme="minorHAnsi" w:hAnsiTheme="minorHAnsi"/>
+                <w:color w:val="333333"/>
+                <w:sz w:val="16"/>
+                <w:szCs w:val="16"/>
+                <w:shd w:val="clear" w:color="auto" w:fill="FFFFFF"/>
+                <w:lang w:val="en-GB"/>
+              </w:rPr>
+              <w:t>No submission</w:t>
+            </w:r>
+          </w:p>
+        </w:tc>
+        <w:tc>
+          <w:tcPr>
+            <w:tcW w:w="1681" w:type="dxa"/>
+          </w:tcPr>
+          <w:p>
+            <w:pPr>
+              <w:adjustRightInd w:val="0"/>
+              <w:ind w:left="9"/>
+              <w:contextualSpacing/>
+              <w:rPr>
+                <w:rFonts w:asciiTheme="minorHAnsi" w:hAnsiTheme="minorHAnsi"/>
+                <w:color w:val="333333"/>
+                <w:sz w:val="16"/>
+                <w:szCs w:val="16"/>
+                <w:shd w:val="clear" w:color="auto" w:fill="FFFFFF"/>
+                <w:lang w:val="en-GB"/>
+              </w:rPr>
+            </w:pPr>
+            <w:r>
+              <w:rPr>
+                <w:rFonts w:asciiTheme="minorHAnsi" w:hAnsiTheme="minorHAnsi"/>
+                <w:color w:val="333333"/>
+                <w:sz w:val="16"/>
+                <w:szCs w:val="16"/>
+                <w:shd w:val="clear" w:color="auto" w:fill="FFFFFF"/>
+                <w:lang w:val="en-GB"/>
+              </w:rPr>
+              <w:t>Code presented but doesn’t appear to work</w:t>
+            </w:r>
+          </w:p>
+        </w:tc>
+        <w:tc>
+          <w:tcPr>
+            <w:tcW w:w="1681" w:type="dxa"/>
+          </w:tcPr>
+          <w:p>
+            <w:pPr>
+              <w:adjustRightInd w:val="0"/>
+              <w:ind w:left="9"/>
+              <w:contextualSpacing/>
+              <w:rPr>
+                <w:rFonts w:asciiTheme="minorHAnsi" w:hAnsiTheme="minorHAnsi"/>
+                <w:color w:val="333333"/>
+                <w:sz w:val="16"/>
+                <w:szCs w:val="16"/>
+                <w:shd w:val="clear" w:color="auto" w:fill="FFFFFF"/>
+                <w:lang w:val="en-GB"/>
+              </w:rPr>
+            </w:pPr>
+            <w:r>
+              <w:rPr>
+                <w:rFonts w:asciiTheme="minorHAnsi" w:hAnsiTheme="minorHAnsi"/>
+                <w:color w:val="333333"/>
+                <w:sz w:val="16"/>
+                <w:szCs w:val="16"/>
+                <w:shd w:val="clear" w:color="auto" w:fill="FFFFFF"/>
+                <w:lang w:val="en-GB"/>
+              </w:rPr>
+              <w:t>Code presented but doesn’t appear to work reliably</w:t>
+            </w:r>
+          </w:p>
+        </w:tc>
+        <w:tc>
+          <w:tcPr>
+            <w:tcW w:w="1680" w:type="dxa"/>
+          </w:tcPr>
+          <w:p>
+            <w:pPr>
+              <w:adjustRightInd w:val="0"/>
+              <w:ind w:left="9"/>
+              <w:contextualSpacing/>
+              <w:rPr>
+                <w:rFonts w:asciiTheme="minorHAnsi" w:hAnsiTheme="minorHAnsi"/>
+                <w:color w:val="333333"/>
+                <w:sz w:val="16"/>
+                <w:szCs w:val="16"/>
+                <w:shd w:val="clear" w:color="auto" w:fill="FFFFFF"/>
+                <w:lang w:val="en-GB"/>
+              </w:rPr>
+            </w:pPr>
+            <w:r>
+              <w:rPr>
+                <w:rFonts w:asciiTheme="minorHAnsi" w:hAnsiTheme="minorHAnsi"/>
+                <w:color w:val="333333"/>
+                <w:sz w:val="16"/>
+                <w:szCs w:val="16"/>
+                <w:shd w:val="clear" w:color="auto" w:fill="FFFFFF"/>
+                <w:lang w:val="en-GB"/>
+              </w:rPr>
+              <w:t>Unreal client and Python server work reliably.</w:t>
+            </w:r>
+          </w:p>
+          <w:p>
+            <w:pPr>
+              <w:adjustRightInd w:val="0"/>
+              <w:ind w:left="9"/>
+              <w:contextualSpacing/>
+              <w:rPr>
+                <w:rFonts w:asciiTheme="minorHAnsi" w:hAnsiTheme="minorHAnsi"/>
+                <w:color w:val="333333"/>
+                <w:sz w:val="16"/>
+                <w:szCs w:val="16"/>
+                <w:shd w:val="clear" w:color="auto" w:fill="FFFFFF"/>
+                <w:lang w:val="en-GB"/>
+              </w:rPr>
+            </w:pPr>
+          </w:p>
+          <w:p>
+            <w:pPr>
+              <w:adjustRightInd w:val="0"/>
+              <w:ind w:left="9"/>
+              <w:contextualSpacing/>
+              <w:rPr>
+                <w:rFonts w:asciiTheme="minorHAnsi" w:hAnsiTheme="minorHAnsi"/>
+                <w:color w:val="333333"/>
+                <w:sz w:val="16"/>
+                <w:szCs w:val="16"/>
+                <w:shd w:val="clear" w:color="auto" w:fill="FFFFFF"/>
+                <w:lang w:val="en-GB"/>
+              </w:rPr>
+            </w:pPr>
+          </w:p>
+          <w:p>
+            <w:pPr>
+              <w:adjustRightInd w:val="0"/>
+              <w:ind w:left="9"/>
+              <w:contextualSpacing/>
+              <w:rPr>
+                <w:rFonts w:asciiTheme="minorHAnsi" w:hAnsiTheme="minorHAnsi"/>
+                <w:color w:val="333333"/>
+                <w:sz w:val="16"/>
+                <w:szCs w:val="16"/>
+                <w:shd w:val="clear" w:color="auto" w:fill="FFFFFF"/>
+                <w:lang w:val="en-GB"/>
+              </w:rPr>
+            </w:pPr>
+            <w:r>
+              <w:rPr>
+                <w:rFonts w:asciiTheme="minorHAnsi" w:hAnsiTheme="minorHAnsi"/>
+                <w:color w:val="333333"/>
+                <w:sz w:val="16"/>
+                <w:szCs w:val="16"/>
+                <w:shd w:val="clear" w:color="auto" w:fill="FFFFFF"/>
+                <w:lang w:val="en-GB"/>
+              </w:rPr>
+              <w:t>Application uses persistent data in ‘simple’ manner, e.g. single high score</w:t>
+            </w:r>
+          </w:p>
+        </w:tc>
+        <w:tc>
+          <w:tcPr>
+            <w:tcW w:w="1681" w:type="dxa"/>
+          </w:tcPr>
+          <w:p>
+            <w:pPr>
+              <w:adjustRightInd w:val="0"/>
+              <w:ind w:left="9"/>
+              <w:contextualSpacing/>
+              <w:rPr>
+                <w:rFonts w:asciiTheme="minorHAnsi" w:hAnsiTheme="minorHAnsi"/>
+                <w:color w:val="333333"/>
+                <w:sz w:val="16"/>
+                <w:szCs w:val="16"/>
+                <w:shd w:val="clear" w:color="auto" w:fill="FFFFFF"/>
+                <w:lang w:val="en-GB"/>
+              </w:rPr>
+            </w:pPr>
+            <w:r>
+              <w:rPr>
+                <w:rFonts w:asciiTheme="minorHAnsi" w:hAnsiTheme="minorHAnsi"/>
+                <w:color w:val="333333"/>
+                <w:sz w:val="16"/>
+                <w:szCs w:val="16"/>
+                <w:shd w:val="clear" w:color="auto" w:fill="FFFFFF"/>
+                <w:lang w:val="en-GB"/>
+              </w:rPr>
+              <w:t>Unreal client and Python server work reliably.</w:t>
+            </w:r>
+          </w:p>
+          <w:p>
+            <w:pPr>
+              <w:adjustRightInd w:val="0"/>
+              <w:ind w:left="9"/>
+              <w:contextualSpacing/>
+              <w:rPr>
+                <w:rFonts w:asciiTheme="minorHAnsi" w:hAnsiTheme="minorHAnsi"/>
+                <w:color w:val="333333"/>
+                <w:sz w:val="16"/>
+                <w:szCs w:val="16"/>
+                <w:shd w:val="clear" w:color="auto" w:fill="FFFFFF"/>
+                <w:lang w:val="en-GB"/>
+              </w:rPr>
+            </w:pPr>
+          </w:p>
+          <w:p>
+            <w:pPr>
+              <w:adjustRightInd w:val="0"/>
+              <w:ind w:left="9"/>
+              <w:contextualSpacing/>
+              <w:rPr>
+                <w:rFonts w:asciiTheme="minorHAnsi" w:hAnsiTheme="minorHAnsi"/>
+                <w:color w:val="333333"/>
+                <w:sz w:val="16"/>
+                <w:szCs w:val="16"/>
+                <w:shd w:val="clear" w:color="auto" w:fill="FFFFFF"/>
+                <w:lang w:val="en-GB"/>
+              </w:rPr>
+            </w:pPr>
+          </w:p>
+          <w:p>
+            <w:pPr>
+              <w:adjustRightInd w:val="0"/>
+              <w:ind w:left="9"/>
+              <w:contextualSpacing/>
+              <w:rPr>
+                <w:rFonts w:asciiTheme="minorHAnsi" w:hAnsiTheme="minorHAnsi"/>
+                <w:color w:val="333333"/>
+                <w:sz w:val="16"/>
+                <w:szCs w:val="16"/>
+                <w:shd w:val="clear" w:color="auto" w:fill="FFFFFF"/>
+                <w:lang w:val="en-GB"/>
+              </w:rPr>
+            </w:pPr>
+            <w:r>
+              <w:rPr>
+                <w:rFonts w:asciiTheme="minorHAnsi" w:hAnsiTheme="minorHAnsi"/>
+                <w:color w:val="333333"/>
+                <w:sz w:val="16"/>
+                <w:szCs w:val="16"/>
+                <w:shd w:val="clear" w:color="auto" w:fill="FFFFFF"/>
+                <w:lang w:val="en-GB"/>
+              </w:rPr>
+              <w:t>Application uses persistent data in a more complex manner, e.g. all high scores</w:t>
+            </w:r>
+          </w:p>
+        </w:tc>
+        <w:tc>
+          <w:tcPr>
+            <w:tcW w:w="1681" w:type="dxa"/>
+          </w:tcPr>
+          <w:p>
+            <w:pPr>
+              <w:adjustRightInd w:val="0"/>
+              <w:ind w:left="9"/>
+              <w:contextualSpacing/>
+              <w:rPr>
+                <w:rFonts w:asciiTheme="minorHAnsi" w:hAnsiTheme="minorHAnsi"/>
+                <w:color w:val="333333"/>
+                <w:sz w:val="16"/>
+                <w:szCs w:val="16"/>
+                <w:shd w:val="clear" w:color="auto" w:fill="FFFFFF"/>
+                <w:lang w:val="en-GB"/>
+              </w:rPr>
+            </w:pPr>
+            <w:r>
+              <w:rPr>
+                <w:rFonts w:asciiTheme="minorHAnsi" w:hAnsiTheme="minorHAnsi"/>
+                <w:color w:val="333333"/>
+                <w:sz w:val="16"/>
+                <w:szCs w:val="16"/>
+                <w:shd w:val="clear" w:color="auto" w:fill="FFFFFF"/>
+                <w:lang w:val="en-GB"/>
+              </w:rPr>
+              <w:t>Unreal client and Python server work reliably.</w:t>
+            </w:r>
+          </w:p>
+          <w:p>
+            <w:pPr>
+              <w:adjustRightInd w:val="0"/>
+              <w:ind w:left="9"/>
+              <w:contextualSpacing/>
+              <w:rPr>
+                <w:rFonts w:asciiTheme="minorHAnsi" w:hAnsiTheme="minorHAnsi"/>
+                <w:color w:val="333333"/>
+                <w:sz w:val="16"/>
+                <w:szCs w:val="16"/>
+                <w:shd w:val="clear" w:color="auto" w:fill="FFFFFF"/>
+                <w:lang w:val="en-GB"/>
+              </w:rPr>
+            </w:pPr>
+          </w:p>
+          <w:p>
+            <w:pPr>
+              <w:adjustRightInd w:val="0"/>
+              <w:ind w:left="9"/>
+              <w:contextualSpacing/>
+              <w:rPr>
+                <w:rFonts w:asciiTheme="minorHAnsi" w:hAnsiTheme="minorHAnsi"/>
+                <w:color w:val="333333"/>
+                <w:sz w:val="16"/>
+                <w:szCs w:val="16"/>
+                <w:shd w:val="clear" w:color="auto" w:fill="FFFFFF"/>
+                <w:lang w:val="en-GB"/>
+              </w:rPr>
+            </w:pPr>
+          </w:p>
+          <w:p>
+            <w:pPr>
+              <w:adjustRightInd w:val="0"/>
+              <w:ind w:left="9"/>
+              <w:contextualSpacing/>
+              <w:rPr>
+                <w:rFonts w:asciiTheme="minorHAnsi" w:hAnsiTheme="minorHAnsi"/>
+                <w:color w:val="333333"/>
+                <w:sz w:val="16"/>
+                <w:szCs w:val="16"/>
+                <w:shd w:val="clear" w:color="auto" w:fill="FFFFFF"/>
+                <w:lang w:val="en-GB"/>
+              </w:rPr>
+            </w:pPr>
+            <w:r>
+              <w:rPr>
+                <w:rFonts w:asciiTheme="minorHAnsi" w:hAnsiTheme="minorHAnsi"/>
+                <w:color w:val="333333"/>
+                <w:sz w:val="16"/>
+                <w:szCs w:val="16"/>
+                <w:shd w:val="clear" w:color="auto" w:fill="FFFFFF"/>
+                <w:lang w:val="en-GB"/>
+              </w:rPr>
+              <w:t>Application uses persistent data in fundamental game manner, e.g. game balance data or analytical data</w:t>
+            </w:r>
+          </w:p>
+        </w:tc>
+        <w:tc>
+          <w:tcPr>
+            <w:tcW w:w="1540" w:type="dxa"/>
+          </w:tcPr>
+          <w:p>
+            <w:pPr>
+              <w:adjustRightInd w:val="0"/>
+              <w:ind w:left="9"/>
+              <w:contextualSpacing/>
+              <w:rPr>
+                <w:rFonts w:asciiTheme="minorHAnsi" w:hAnsiTheme="minorHAnsi"/>
+                <w:color w:val="333333"/>
+                <w:sz w:val="16"/>
+                <w:szCs w:val="16"/>
+                <w:shd w:val="clear" w:color="auto" w:fill="FFFFFF"/>
+                <w:lang w:val="en-GB"/>
+              </w:rPr>
+            </w:pPr>
+            <w:r>
+              <w:rPr>
+                <w:rFonts w:asciiTheme="minorHAnsi" w:hAnsiTheme="minorHAnsi"/>
+                <w:color w:val="333333"/>
+                <w:sz w:val="16"/>
+                <w:szCs w:val="16"/>
+                <w:shd w:val="clear" w:color="auto" w:fill="FFFFFF"/>
+                <w:lang w:val="en-GB"/>
+              </w:rPr>
+              <w:t>Unreal client and Python server work reliably.</w:t>
+            </w:r>
+          </w:p>
+          <w:p>
+            <w:pPr>
+              <w:adjustRightInd w:val="0"/>
+              <w:ind w:left="9"/>
+              <w:contextualSpacing/>
+              <w:rPr>
+                <w:rFonts w:asciiTheme="minorHAnsi" w:hAnsiTheme="minorHAnsi"/>
+                <w:color w:val="333333"/>
+                <w:sz w:val="16"/>
+                <w:szCs w:val="16"/>
+                <w:shd w:val="clear" w:color="auto" w:fill="FFFFFF"/>
+                <w:lang w:val="en-GB"/>
+              </w:rPr>
+            </w:pPr>
+          </w:p>
+          <w:p>
+            <w:pPr>
+              <w:adjustRightInd w:val="0"/>
+              <w:ind w:left="9"/>
+              <w:contextualSpacing/>
+              <w:rPr>
+                <w:rFonts w:asciiTheme="minorHAnsi" w:hAnsiTheme="minorHAnsi"/>
+                <w:color w:val="333333"/>
+                <w:sz w:val="16"/>
+                <w:szCs w:val="16"/>
+                <w:shd w:val="clear" w:color="auto" w:fill="FFFFFF"/>
+                <w:lang w:val="en-GB"/>
+              </w:rPr>
+            </w:pPr>
+            <w:r>
+              <w:rPr>
+                <w:rFonts w:asciiTheme="minorHAnsi" w:hAnsiTheme="minorHAnsi"/>
+                <w:color w:val="333333"/>
+                <w:sz w:val="16"/>
+                <w:szCs w:val="16"/>
+                <w:shd w:val="clear" w:color="auto" w:fill="FFFFFF"/>
+                <w:lang w:val="en-GB"/>
+              </w:rPr>
+              <w:t>Application uses a combination of persistent data types, e.g. all high scores, balance data, analytical data</w:t>
+            </w:r>
+          </w:p>
+        </w:tc>
+      </w:tr>
+    </w:tbl>
+    <w:p>
+      <w:pPr>
+        <w:pStyle w:val="BodyText"/>
+        <w:spacing w:before="69"/>
+        <w:ind w:left="567"/>
+        <w:rPr>
+          <w:lang w:val="en-GB"/>
+        </w:rPr>
+      </w:pPr>
+    </w:p>
+    <w:p>
+      <w:pPr>
+        <w:pStyle w:val="BodyText"/>
+        <w:spacing w:before="69"/>
+        <w:ind w:left="567"/>
+        <w:rPr>
+          <w:lang w:val="en-GB"/>
+        </w:rPr>
+      </w:pPr>
+    </w:p>
+    <w:p>
+      <w:pPr>
+        <w:pStyle w:val="BodyText"/>
+        <w:spacing w:before="69"/>
+        <w:ind w:left="567"/>
+        <w:rPr>
+          <w:lang w:val="en-GB"/>
+        </w:rPr>
+      </w:pPr>
+    </w:p>
+    <w:p>
+      <w:pPr>
+        <w:pStyle w:val="BodyText"/>
+        <w:spacing w:before="69"/>
+        <w:ind w:left="567"/>
+        <w:rPr>
+          <w:lang w:val="en-GB"/>
+        </w:rPr>
+      </w:pPr>
+    </w:p>
+    <w:p>
+      <w:pPr>
+        <w:pStyle w:val="BodyText"/>
+        <w:spacing w:before="69"/>
+        <w:ind w:left="567"/>
+        <w:rPr>
+          <w:lang w:val="en-GB"/>
+        </w:rPr>
+      </w:pPr>
+    </w:p>
+    <w:p>
+      <w:pPr>
+        <w:pStyle w:val="BodyText"/>
+        <w:spacing w:before="69"/>
+        <w:ind w:left="567"/>
+        <w:rPr>
+          <w:lang w:val="en-GB"/>
+        </w:rPr>
+      </w:pPr>
+    </w:p>
     <w:sectPr>
-      <w:footerReference w:type="default" r:id="rId11"/>
-      <w:pgSz w:w="11910" w:h="16840"/>
-      <w:pgMar w:top="460" w:right="440" w:bottom="340" w:left="0" w:header="720" w:footer="720" w:gutter="0"/>
+      <w:pgSz w:w="16840" w:h="11910" w:orient="landscape"/>
+      <w:pgMar w:top="440" w:right="965" w:bottom="0" w:left="0" w:header="720" w:footer="720" w:gutter="0"/>
       <w:cols w:space="720"/>
       <w:docGrid w:linePitch="299"/>
     </w:sectPr>
@@ -2039,7 +4045,7 @@
       <w:lvlText w:val="(%1)"/>
       <w:lvlJc w:val="left"/>
       <w:pPr>
-        <w:ind w:left="488" w:hanging="360"/>
+        <w:ind w:left="382" w:hanging="360"/>
       </w:pPr>
       <w:rPr>
         <w:rFonts w:hint="default"/>
@@ -2051,7 +4057,7 @@
       <w:lvlText w:val="%2)"/>
       <w:lvlJc w:val="left"/>
       <w:pPr>
-        <w:ind w:left="848" w:hanging="360"/>
+        <w:ind w:left="742" w:hanging="360"/>
       </w:pPr>
       <w:rPr>
         <w:rFonts w:hint="default"/>
@@ -2063,7 +4069,7 @@
       <w:lvlText w:val="%3)"/>
       <w:lvlJc w:val="left"/>
       <w:pPr>
-        <w:ind w:left="1208" w:hanging="360"/>
+        <w:ind w:left="1102" w:hanging="360"/>
       </w:pPr>
       <w:rPr>
         <w:rFonts w:hint="default"/>
@@ -2075,7 +4081,7 @@
       <w:lvlText w:val="(%4)"/>
       <w:lvlJc w:val="left"/>
       <w:pPr>
-        <w:ind w:left="1568" w:hanging="360"/>
+        <w:ind w:left="1462" w:hanging="360"/>
       </w:pPr>
       <w:rPr>
         <w:rFonts w:hint="default"/>
@@ -2087,7 +4093,7 @@
       <w:lvlText w:val="(%5)"/>
       <w:lvlJc w:val="left"/>
       <w:pPr>
-        <w:ind w:left="1928" w:hanging="360"/>
+        <w:ind w:left="1822" w:hanging="360"/>
       </w:pPr>
       <w:rPr>
         <w:rFonts w:hint="default"/>
@@ -2099,7 +4105,7 @@
       <w:lvlText w:val="(%6)"/>
       <w:lvlJc w:val="left"/>
       <w:pPr>
-        <w:ind w:left="2288" w:hanging="360"/>
+        <w:ind w:left="2182" w:hanging="360"/>
       </w:pPr>
       <w:rPr>
         <w:rFonts w:hint="default"/>
@@ -2111,7 +4117,7 @@
       <w:lvlText w:val="%7."/>
       <w:lvlJc w:val="left"/>
       <w:pPr>
-        <w:ind w:left="2648" w:hanging="360"/>
+        <w:ind w:left="2542" w:hanging="360"/>
       </w:pPr>
       <w:rPr>
         <w:rFonts w:hint="default"/>
@@ -2123,7 +4129,7 @@
       <w:lvlText w:val="%8."/>
       <w:lvlJc w:val="left"/>
       <w:pPr>
-        <w:ind w:left="3008" w:hanging="360"/>
+        <w:ind w:left="2902" w:hanging="360"/>
       </w:pPr>
       <w:rPr>
         <w:rFonts w:hint="default"/>
@@ -2135,7 +4141,7 @@
       <w:lvlText w:val="%9."/>
       <w:lvlJc w:val="left"/>
       <w:pPr>
-        <w:ind w:left="3368" w:hanging="360"/>
+        <w:ind w:left="3262" w:hanging="360"/>
       </w:pPr>
       <w:rPr>
         <w:rFonts w:hint="default"/>
@@ -2143,6 +4149,121 @@
     </w:lvl>
   </w:abstractNum>
   <w:abstractNum w:abstractNumId="3" w15:restartNumberingAfterBreak="0">
+    <w:nsid w:val="46BB44F5"/>
+    <w:multiLevelType w:val="multilevel"/>
+    <w:tmpl w:val="02FCB70E"/>
+    <w:lvl w:ilvl="0">
+      <w:start w:val="1"/>
+      <w:numFmt w:val="upperLetter"/>
+      <w:lvlText w:val="(%1)"/>
+      <w:lvlJc w:val="left"/>
+      <w:pPr>
+        <w:ind w:left="382" w:hanging="360"/>
+      </w:pPr>
+      <w:rPr>
+        <w:rFonts w:hint="default"/>
+      </w:rPr>
+    </w:lvl>
+    <w:lvl w:ilvl="1">
+      <w:start w:val="1"/>
+      <w:numFmt w:val="lowerLetter"/>
+      <w:lvlText w:val="%2)"/>
+      <w:lvlJc w:val="left"/>
+      <w:pPr>
+        <w:ind w:left="742" w:hanging="360"/>
+      </w:pPr>
+      <w:rPr>
+        <w:rFonts w:hint="default"/>
+        <w:b w:val="0"/>
+        <w:bCs w:val="0"/>
+      </w:rPr>
+    </w:lvl>
+    <w:lvl w:ilvl="2">
+      <w:start w:val="1"/>
+      <w:numFmt w:val="lowerRoman"/>
+      <w:lvlText w:val="%3)"/>
+      <w:lvlJc w:val="left"/>
+      <w:pPr>
+        <w:ind w:left="1102" w:hanging="360"/>
+      </w:pPr>
+      <w:rPr>
+        <w:rFonts w:hint="default"/>
+      </w:rPr>
+    </w:lvl>
+    <w:lvl w:ilvl="3">
+      <w:start w:val="1"/>
+      <w:numFmt w:val="decimal"/>
+      <w:lvlText w:val="(%4)"/>
+      <w:lvlJc w:val="left"/>
+      <w:pPr>
+        <w:ind w:left="1462" w:hanging="360"/>
+      </w:pPr>
+      <w:rPr>
+        <w:rFonts w:hint="default"/>
+      </w:rPr>
+    </w:lvl>
+    <w:lvl w:ilvl="4">
+      <w:start w:val="1"/>
+      <w:numFmt w:val="lowerLetter"/>
+      <w:lvlText w:val="(%5)"/>
+      <w:lvlJc w:val="left"/>
+      <w:pPr>
+        <w:ind w:left="1822" w:hanging="360"/>
+      </w:pPr>
+      <w:rPr>
+        <w:rFonts w:hint="default"/>
+      </w:rPr>
+    </w:lvl>
+    <w:lvl w:ilvl="5">
+      <w:start w:val="1"/>
+      <w:numFmt w:val="lowerRoman"/>
+      <w:lvlText w:val="(%6)"/>
+      <w:lvlJc w:val="left"/>
+      <w:pPr>
+        <w:ind w:left="2182" w:hanging="360"/>
+      </w:pPr>
+      <w:rPr>
+        <w:rFonts w:hint="default"/>
+      </w:rPr>
+    </w:lvl>
+    <w:lvl w:ilvl="6">
+      <w:start w:val="1"/>
+      <w:numFmt w:val="decimal"/>
+      <w:lvlText w:val="%7."/>
+      <w:lvlJc w:val="left"/>
+      <w:pPr>
+        <w:ind w:left="2542" w:hanging="360"/>
+      </w:pPr>
+      <w:rPr>
+        <w:rFonts w:hint="default"/>
+      </w:rPr>
+    </w:lvl>
+    <w:lvl w:ilvl="7">
+      <w:start w:val="1"/>
+      <w:numFmt w:val="lowerLetter"/>
+      <w:lvlText w:val="%8."/>
+      <w:lvlJc w:val="left"/>
+      <w:pPr>
+        <w:ind w:left="2902" w:hanging="360"/>
+      </w:pPr>
+      <w:rPr>
+        <w:rFonts w:hint="default"/>
+      </w:rPr>
+    </w:lvl>
+    <w:lvl w:ilvl="8">
+      <w:start w:val="1"/>
+      <w:numFmt w:val="lowerRoman"/>
+      <w:lvlText w:val="%9."/>
+      <w:lvlJc w:val="left"/>
+      <w:pPr>
+        <w:ind w:left="3262" w:hanging="360"/>
+      </w:pPr>
+      <w:rPr>
+        <w:rFonts w:hint="default"/>
+      </w:rPr>
+    </w:lvl>
+  </w:abstractNum>
+  <w:abstractNum w:abstractNumId="4" w15:restartNumberingAfterBreak="0">
     <w:nsid w:val="479D27A3"/>
     <w:multiLevelType w:val="hybridMultilevel"/>
     <w:tmpl w:val="D6FE5B7C"/>
@@ -2234,7 +4355,7 @@
       </w:pPr>
     </w:lvl>
   </w:abstractNum>
-  <w:abstractNum w:abstractNumId="4" w15:restartNumberingAfterBreak="0">
+  <w:abstractNum w:abstractNumId="5" w15:restartNumberingAfterBreak="0">
     <w:nsid w:val="59375986"/>
     <w:multiLevelType w:val="hybridMultilevel"/>
     <w:tmpl w:val="D83E5BF8"/>
@@ -2350,7 +4471,7 @@
       </w:rPr>
     </w:lvl>
   </w:abstractNum>
-  <w:abstractNum w:abstractNumId="5" w15:restartNumberingAfterBreak="0">
+  <w:abstractNum w:abstractNumId="6" w15:restartNumberingAfterBreak="0">
     <w:nsid w:val="5C6B4C39"/>
     <w:multiLevelType w:val="hybridMultilevel"/>
     <w:tmpl w:val="BE0EAA0C"/>
@@ -2463,7 +4584,7 @@
       </w:rPr>
     </w:lvl>
   </w:abstractNum>
-  <w:abstractNum w:abstractNumId="6" w15:restartNumberingAfterBreak="0">
+  <w:abstractNum w:abstractNumId="7" w15:restartNumberingAfterBreak="0">
     <w:nsid w:val="630D2B1A"/>
     <w:multiLevelType w:val="hybridMultilevel"/>
     <w:tmpl w:val="5BB0DEAA"/>
@@ -2549,7 +4670,7 @@
       </w:pPr>
     </w:lvl>
   </w:abstractNum>
-  <w:abstractNum w:abstractNumId="7" w15:restartNumberingAfterBreak="0">
+  <w:abstractNum w:abstractNumId="8" w15:restartNumberingAfterBreak="0">
     <w:nsid w:val="68B64B5F"/>
     <w:multiLevelType w:val="hybridMultilevel"/>
     <w:tmpl w:val="A8A084D6"/>
@@ -2638,7 +4759,7 @@
       </w:pPr>
     </w:lvl>
   </w:abstractNum>
-  <w:abstractNum w:abstractNumId="8" w15:restartNumberingAfterBreak="0">
+  <w:abstractNum w:abstractNumId="9" w15:restartNumberingAfterBreak="0">
     <w:nsid w:val="75254DB5"/>
     <w:multiLevelType w:val="multilevel"/>
     <w:tmpl w:val="6BBEC3B0"/>
@@ -2751,7 +4872,7 @@
       </w:rPr>
     </w:lvl>
   </w:abstractNum>
-  <w:abstractNum w:abstractNumId="9" w15:restartNumberingAfterBreak="0">
+  <w:abstractNum w:abstractNumId="10" w15:restartNumberingAfterBreak="0">
     <w:nsid w:val="779569B9"/>
     <w:multiLevelType w:val="multilevel"/>
     <w:tmpl w:val="466866CA"/>
@@ -2865,34 +4986,37 @@
     </w:lvl>
   </w:abstractNum>
   <w:num w:numId="1">
-    <w:abstractNumId w:val="4"/>
+    <w:abstractNumId w:val="5"/>
   </w:num>
   <w:num w:numId="2">
-    <w:abstractNumId w:val="5"/>
+    <w:abstractNumId w:val="6"/>
   </w:num>
   <w:num w:numId="3">
     <w:abstractNumId w:val="0"/>
   </w:num>
   <w:num w:numId="4">
-    <w:abstractNumId w:val="6"/>
+    <w:abstractNumId w:val="7"/>
   </w:num>
   <w:num w:numId="5">
-    <w:abstractNumId w:val="7"/>
+    <w:abstractNumId w:val="8"/>
   </w:num>
   <w:num w:numId="6">
-    <w:abstractNumId w:val="3"/>
+    <w:abstractNumId w:val="4"/>
   </w:num>
   <w:num w:numId="7">
     <w:abstractNumId w:val="1"/>
   </w:num>
   <w:num w:numId="8">
-    <w:abstractNumId w:val="8"/>
+    <w:abstractNumId w:val="9"/>
   </w:num>
   <w:num w:numId="9">
-    <w:abstractNumId w:val="9"/>
+    <w:abstractNumId w:val="10"/>
   </w:num>
   <w:num w:numId="10">
     <w:abstractNumId w:val="2"/>
+  </w:num>
+  <w:num w:numId="11">
+    <w:abstractNumId w:val="3"/>
   </w:num>
 </w:numbering>
 </file>
@@ -3395,13 +5519,13 @@
     <w:link w:val="BodyTextChar"/>
     <w:uiPriority w:val="1"/>
     <w:qFormat/>
-    <w:rsid w:val="004F010D"/>
+    <w:rsid w:val="00933AA9"/>
     <w:pPr>
       <w:jc w:val="both"/>
     </w:pPr>
     <w:rPr>
       <w:rFonts w:asciiTheme="minorHAnsi" w:hAnsiTheme="minorHAnsi"/>
-      <w:sz w:val="24"/>
+      <w:sz w:val="20"/>
       <w:szCs w:val="20"/>
     </w:rPr>
   </w:style>
@@ -3507,10 +5631,10 @@
     <w:basedOn w:val="DefaultParagraphFont"/>
     <w:link w:val="BodyText"/>
     <w:uiPriority w:val="1"/>
-    <w:rsid w:val="004F010D"/>
+    <w:rsid w:val="00942E75"/>
     <w:rPr>
       <w:rFonts w:eastAsia="Verdana" w:cs="Verdana"/>
-      <w:sz w:val="24"/>
+      <w:sz w:val="20"/>
       <w:szCs w:val="20"/>
     </w:rPr>
   </w:style>
@@ -3606,6 +5730,58 @@
       <w:rFonts w:ascii="Times New Roman" w:eastAsia="Times New Roman" w:hAnsi="Times New Roman" w:cs="Times New Roman"/>
       <w:sz w:val="24"/>
       <w:szCs w:val="24"/>
+      <w:lang w:val="en-GB" w:eastAsia="en-GB"/>
+    </w:rPr>
+  </w:style>
+  <w:style w:type="paragraph" w:styleId="HTMLPreformatted">
+    <w:name w:val="HTML Preformatted"/>
+    <w:basedOn w:val="Normal"/>
+    <w:link w:val="HTMLPreformattedChar"/>
+    <w:uiPriority w:val="99"/>
+    <w:semiHidden/>
+    <w:unhideWhenUsed/>
+    <w:rsid w:val="00C17638"/>
+    <w:pPr>
+      <w:widowControl/>
+      <w:tabs>
+        <w:tab w:val="left" w:pos="916"/>
+        <w:tab w:val="left" w:pos="1832"/>
+        <w:tab w:val="left" w:pos="2748"/>
+        <w:tab w:val="left" w:pos="3664"/>
+        <w:tab w:val="left" w:pos="4580"/>
+        <w:tab w:val="left" w:pos="5496"/>
+        <w:tab w:val="left" w:pos="6412"/>
+        <w:tab w:val="left" w:pos="7328"/>
+        <w:tab w:val="left" w:pos="8244"/>
+        <w:tab w:val="left" w:pos="9160"/>
+        <w:tab w:val="left" w:pos="10076"/>
+        <w:tab w:val="left" w:pos="10992"/>
+        <w:tab w:val="left" w:pos="11908"/>
+        <w:tab w:val="left" w:pos="12824"/>
+        <w:tab w:val="left" w:pos="13740"/>
+        <w:tab w:val="left" w:pos="14656"/>
+      </w:tabs>
+      <w:autoSpaceDE/>
+      <w:autoSpaceDN/>
+    </w:pPr>
+    <w:rPr>
+      <w:rFonts w:ascii="Courier New" w:eastAsia="Times New Roman" w:hAnsi="Courier New" w:cs="Courier New"/>
+      <w:sz w:val="20"/>
+      <w:szCs w:val="20"/>
+      <w:lang w:val="en-GB" w:eastAsia="en-GB"/>
+    </w:rPr>
+  </w:style>
+  <w:style w:type="character" w:customStyle="1" w:styleId="HTMLPreformattedChar">
+    <w:name w:val="HTML Preformatted Char"/>
+    <w:basedOn w:val="DefaultParagraphFont"/>
+    <w:link w:val="HTMLPreformatted"/>
+    <w:uiPriority w:val="99"/>
+    <w:semiHidden/>
+    <w:rsid w:val="00C17638"/>
+    <w:rPr>
+      <w:rFonts w:ascii="Courier New" w:eastAsia="Times New Roman" w:hAnsi="Courier New" w:cs="Courier New"/>
+      <w:sz w:val="20"/>
+      <w:szCs w:val="20"/>
       <w:lang w:val="en-GB" w:eastAsia="en-GB"/>
     </w:rPr>
   </w:style>
@@ -3900,7 +6076,7 @@
 </file>
 
 <file path=customXml/itemProps1.xml><?xml version="1.0" encoding="utf-8"?>
-<ds:datastoreItem xmlns:ds="http://schemas.openxmlformats.org/officeDocument/2006/customXml" ds:itemID="{B5F8ED66-9B3C-E74C-ABF9-497B06D8B40A}">
+<ds:datastoreItem xmlns:ds="http://schemas.openxmlformats.org/officeDocument/2006/customXml" ds:itemID="{BD03F885-6AAC-5C42-BA3B-E9F9F56325BF}">
   <ds:schemaRefs>
     <ds:schemaRef ds:uri="http://schemas.openxmlformats.org/officeDocument/2006/bibliography"/>
   </ds:schemaRefs>

</xml_diff>